<commit_message>
EV-Protokoll (pdf+docx): Anpassungen an SchulGWahlO
</commit_message>
<xml_diff>
--- a/ev/ev-wahlprotokoll.docx
+++ b/ev/ev-wahlprotokoll.docx
@@ -4,8 +4,24 @@
   <w:body>
     <w:p>
       <w:pPr>
+        <w:pStyle w:val="Normal"/>
+        <w:widowControl/>
+        <w:bidi w:val="0"/>
+        <w:spacing w:before="168" w:after="168"/>
+        <w:jc w:val="left"/>
+        <w:rPr/>
+      </w:pPr>
+      <w:r>
+        <w:rPr>
+          <w:b/>
+          <w:bCs/>
+        </w:rPr>
+        <w:t>Seit 1.1.2025 gilt nach über 20 Jahren "neues" SchulG endlich eine aktualisierte Wahlordnung. Die alte Wahlordnung zum Schulverfassungsgesetz ist damit endgültig komplett außer Kraft getreten. Die neue Wahlordnung wurde hier eingearbeitet; Fehler dabei oder weitere Anpassungen sind aber möglich. Bitte die Vorlagen für 2024/25 und früher nicht mehr nutzen.</w:t>
+      </w:r>
+    </w:p>
+    <w:p>
+      <w:pPr>
         <w:pStyle w:val="Heading2"/>
-        <w:spacing w:before="112" w:after="0"/>
         <w:rPr/>
       </w:pPr>
       <w:r>
@@ -20,7 +36,23 @@
       </w:pPr>
       <w:r>
         <w:rPr/>
-        <w:t xml:space="preserve">Dies ist ein docx-Export, für die ursprüngliche Web-Version siehe unten. Die Formularfelder (Schule, Anzahl abgegebener Stimmen etc.) sind als unterstrichener Leerraum umgesetzt, da sich echte Formularelemente (Fill-In) als weniger nutzbar herausgestellt haben. Das Dokument wird mit OnlyOffice (und seltener LibreOffice) getestet, kleine Fehler in MS Office sind nicht auszuschließen. </w:t>
+        <w:t>Dies ist ein docx-Export, für die ursprüngliche Web-Version siehe unten. Die Formularfelder (Schule, Anzahl abgegebener Stimmen etc.) sind als unterstrichener Leerraum umgesetzt, da sich echte Formularelemente (Fill-In) als weniger nutzbar herausgestellt haben. Das Dokument w</w:t>
+      </w:r>
+      <w:r>
+        <w:rPr/>
+        <w:t>u</w:t>
+      </w:r>
+      <w:r>
+        <w:rPr/>
+        <w:t>rd</w:t>
+      </w:r>
+      <w:r>
+        <w:rPr/>
+        <w:t>e</w:t>
+      </w:r>
+      <w:r>
+        <w:rPr/>
+        <w:t xml:space="preserve"> mit LibreOffice getestet, kleine Fehler in MS Office sind nicht auszuschließen. </w:t>
       </w:r>
     </w:p>
     <w:p>
@@ -45,7 +77,7 @@
       <w:hyperlink r:id="rId2">
         <w:r>
           <w:rPr>
-            <w:rStyle w:val="InternetLink"/>
+            <w:rStyle w:val="Hyperlink"/>
           </w:rPr>
           <w:t>Creative Commons Namensnennung - Weitergabe unter gleichen Bedingungen 4.0</w:t>
         </w:r>
@@ -68,7 +100,7 @@
       <w:hyperlink r:id="rId3">
         <w:r>
           <w:rPr>
-            <w:rStyle w:val="InternetLink"/>
+            <w:rStyle w:val="Hyperlink"/>
           </w:rPr>
           <w:t>https://elternmaterialberlin.github.io/gremiendoks/ev/ev-wahlprotokoll.html</w:t>
         </w:r>
@@ -82,7 +114,7 @@
       <w:hyperlink r:id="rId4">
         <w:r>
           <w:rPr>
-            <w:rStyle w:val="InternetLink"/>
+            <w:rStyle w:val="Hyperlink"/>
           </w:rPr>
           <w:t>https://github.com/ElternmaterialBerlin/gremiendoks</w:t>
         </w:r>
@@ -158,7 +190,7 @@
       <w:hyperlink r:id="rId5">
         <w:r>
           <w:rPr>
-            <w:rStyle w:val="InternetLink"/>
+            <w:rStyle w:val="Hyperlink"/>
           </w:rPr>
           <w:t>Elternfortbilder:innen für Mitwirkungsfragen</w:t>
         </w:r>
@@ -184,7 +216,7 @@
       <w:hyperlink r:id="rId6">
         <w:r>
           <w:rPr>
-            <w:rStyle w:val="InternetLink"/>
+            <w:rStyle w:val="Hyperlink"/>
           </w:rPr>
           <w:t>Steglitz-Zehlendorf</w:t>
         </w:r>
@@ -196,7 +228,7 @@
       <w:hyperlink r:id="rId7">
         <w:r>
           <w:rPr>
-            <w:rStyle w:val="InternetLink"/>
+            <w:rStyle w:val="Hyperlink"/>
           </w:rPr>
           <w:t>Marzahn-Hellersdorf</w:t>
         </w:r>
@@ -217,7 +249,7 @@
       </w:pPr>
       <w:r>
         <w:rPr/>
-        <w:t xml:space="preserve">2022-2023 Frank Fuhlbrück (2022: u.a. detailliertere Erläuterungen Abfrage der Stellvertreter:innenzahl und Feld für die Personalunion, 2023: Erläuterungen zur Rolle der Stellvertretenden) </w:t>
+        <w:t xml:space="preserve">2022-2025 Frank Fuhlbrück (2022: u.a. detailliertere Erläuterungen + Abfrage der Stellvertreter:innenzahl; 2023: Erläuterungen zur Rolle der Stellvertretenden; 2025: Anpassungen an SchulGWahlO) </w:t>
       </w:r>
     </w:p>
     <w:p>
@@ -253,7 +285,9 @@
     <w:p>
       <w:pPr>
         <w:sectPr>
-          <w:footerReference w:type="default" r:id="rId8"/>
+          <w:footerReference w:type="even" r:id="rId8"/>
+          <w:footerReference w:type="default" r:id="rId9"/>
+          <w:footerReference w:type="first" r:id="rId10"/>
           <w:type w:val="nextPage"/>
           <w:pgSz w:w="11906" w:h="16838"/>
           <w:pgMar w:left="567" w:right="567" w:gutter="0" w:header="0" w:top="567" w:footer="708" w:bottom="765"/>
@@ -282,12 +316,12 @@
     </w:p>
     <w:p>
       <w:pPr>
-        <w:pStyle w:val="SubHeading"/>
-        <w:rPr/>
-      </w:pPr>
-      <w:r>
-        <w:rPr/>
-        <w:t xml:space="preserve">(basierend auf dem Schulgesetz des Landes Berlin und der Wahlordnung zum Schulverfassungsgesetz) </w:t>
+        <w:pStyle w:val="Sub-Heading"/>
+        <w:rPr/>
+      </w:pPr>
+      <w:r>
+        <w:rPr/>
+        <w:t xml:space="preserve">(basierend auf dem Schulgesetz des Landes Berlin (SchulG) und der Wahlordnung zum Schulgesetz (SchulGWahlO)) </w:t>
       </w:r>
     </w:p>
     <w:tbl>
@@ -304,9 +338,9 @@
         </w:tblCellMar>
       </w:tblPr>
       <w:tblGrid>
-        <w:gridCol w:w="6686"/>
-        <w:gridCol w:w="1471"/>
-        <w:gridCol w:w="2615"/>
+        <w:gridCol w:w="5957"/>
+        <w:gridCol w:w="1429"/>
+        <w:gridCol w:w="3386"/>
       </w:tblGrid>
       <w:tr>
         <w:trPr>
@@ -314,13 +348,12 @@
         </w:trPr>
         <w:tc>
           <w:tcPr>
-            <w:tcW w:w="6686" w:type="dxa"/>
+            <w:tcW w:w="5957" w:type="dxa"/>
             <w:tcBorders/>
           </w:tcPr>
           <w:p>
             <w:pPr>
               <w:pStyle w:val="TabCellPG"/>
-              <w:widowControl w:val="false"/>
               <w:rPr/>
             </w:pPr>
             <w:r>
@@ -331,7 +364,7 @@
               <w:rPr>
                 <w:rStyle w:val="Eingabefeld"/>
               </w:rPr>
-              <w:t>                      </w:t>
+              <w:t>                    </w:t>
             </w:r>
             <w:r>
               <w:rPr>
@@ -347,13 +380,12 @@
         </w:tc>
         <w:tc>
           <w:tcPr>
-            <w:tcW w:w="1471" w:type="dxa"/>
+            <w:tcW w:w="1429" w:type="dxa"/>
             <w:tcBorders/>
           </w:tcPr>
           <w:p>
             <w:pPr>
               <w:pStyle w:val="TabCellPG"/>
-              <w:widowControl w:val="false"/>
               <w:rPr/>
             </w:pPr>
             <w:r>
@@ -380,24 +412,23 @@
         </w:tc>
         <w:tc>
           <w:tcPr>
-            <w:tcW w:w="2615" w:type="dxa"/>
+            <w:tcW w:w="3386" w:type="dxa"/>
             <w:tcBorders/>
           </w:tcPr>
           <w:p>
             <w:pPr>
               <w:pStyle w:val="TabCellPG"/>
-              <w:widowControl w:val="false"/>
-              <w:rPr/>
-            </w:pPr>
-            <w:r>
-              <w:rPr/>
-              <w:t xml:space="preserve">Datum: </w:t>
+              <w:rPr/>
+            </w:pPr>
+            <w:r>
+              <w:rPr/>
+              <w:t xml:space="preserve">Zeitpunkt: </w:t>
             </w:r>
             <w:r>
               <w:rPr>
                 <w:rStyle w:val="Eingabefeld"/>
               </w:rPr>
-              <w:t>       </w:t>
+              <w:t>         </w:t>
             </w:r>
             <w:r>
               <w:rPr>
@@ -472,7 +503,7 @@
       </w:pPr>
       <w:r>
         <w:rPr/>
-        <w:t>2. Wahl der Wahlleitung</w:t>
+        <w:t>2. Wahl (oder Bestimmung) der Wahlleitung</w:t>
       </w:r>
     </w:p>
     <w:p>
@@ -556,7 +587,6 @@
           <w:p>
             <w:pPr>
               <w:pStyle w:val="Tabhead"/>
-              <w:widowControl w:val="false"/>
               <w:spacing w:lineRule="exact" w:line="240" w:before="0" w:after="0"/>
               <w:jc w:val="center"/>
               <w:rPr/>
@@ -581,7 +611,6 @@
           <w:p>
             <w:pPr>
               <w:pStyle w:val="Tabhead"/>
-              <w:widowControl w:val="false"/>
               <w:spacing w:lineRule="exact" w:line="240" w:before="0" w:after="0"/>
               <w:jc w:val="center"/>
               <w:rPr/>
@@ -616,7 +645,6 @@
           <w:p>
             <w:pPr>
               <w:pStyle w:val="TabCellPG"/>
-              <w:widowControl w:val="false"/>
               <w:rPr/>
             </w:pPr>
             <w:r>
@@ -643,7 +671,6 @@
           <w:p>
             <w:pPr>
               <w:pStyle w:val="TabCellPG"/>
-              <w:widowControl w:val="false"/>
               <w:rPr/>
             </w:pPr>
             <w:r>
@@ -675,7 +702,6 @@
           <w:p>
             <w:pPr>
               <w:pStyle w:val="TabCellPG"/>
-              <w:widowControl w:val="false"/>
               <w:rPr/>
             </w:pPr>
             <w:r>
@@ -702,7 +728,6 @@
           <w:p>
             <w:pPr>
               <w:pStyle w:val="TabCellPG"/>
-              <w:widowControl w:val="false"/>
               <w:rPr/>
             </w:pPr>
             <w:r>
@@ -734,7 +759,6 @@
           <w:p>
             <w:pPr>
               <w:pStyle w:val="TabCellPG"/>
-              <w:widowControl w:val="false"/>
               <w:rPr/>
             </w:pPr>
             <w:r>
@@ -761,7 +785,6 @@
           <w:p>
             <w:pPr>
               <w:pStyle w:val="TabCellPG"/>
-              <w:widowControl w:val="false"/>
               <w:rPr/>
             </w:pPr>
             <w:r>
@@ -793,7 +816,6 @@
           <w:p>
             <w:pPr>
               <w:pStyle w:val="TabCellPG"/>
-              <w:widowControl w:val="false"/>
               <w:rPr/>
             </w:pPr>
             <w:r>
@@ -820,7 +842,6 @@
           <w:p>
             <w:pPr>
               <w:pStyle w:val="TabCellPG"/>
-              <w:widowControl w:val="false"/>
               <w:rPr/>
             </w:pPr>
             <w:r>
@@ -830,16 +851,6 @@
         </w:tc>
       </w:tr>
     </w:tbl>
-    <w:p>
-      <w:pPr>
-        <w:pStyle w:val="Erluterungen"/>
-        <w:rPr/>
-      </w:pPr>
-      <w:r>
-        <w:rPr/>
-        <w:t xml:space="preserve">(bei mehr als vier Kandidierenden bitte eigenes Blatt verwenden) </w:t>
-      </w:r>
-    </w:p>
     <w:p>
       <w:pPr>
         <w:pStyle w:val="Haupttext"/>
@@ -863,17 +874,7 @@
       </w:r>
       <w:r>
         <w:rPr/>
-        <w:t xml:space="preserve"> </w:t>
-      </w:r>
-      <w:r>
-        <w:rPr>
-          <w:rStyle w:val="Erluterung"/>
-        </w:rPr>
-        <w:t xml:space="preserve">(geheim/offen/Block), falls geheim: </w:t>
-      </w:r>
-      <w:r>
-        <w:rPr/>
-        <w:t xml:space="preserve"> Anzahl abgeg. Stimmzettel: </w:t>
+        <w:t xml:space="preserve">   Enthaltungen: </w:t>
       </w:r>
       <w:r>
         <w:rPr>
@@ -889,7 +890,7 @@
       </w:r>
       <w:r>
         <w:rPr/>
-        <w:t xml:space="preserve">, davon Enth.: </w:t>
+        <w:t xml:space="preserve">   ungültige Stimmen: </w:t>
       </w:r>
       <w:r>
         <w:rPr>
@@ -905,7 +906,33 @@
       </w:r>
       <w:r>
         <w:rPr/>
+        <w:t xml:space="preserve">   Anzahl Stimmzettel: </w:t>
+      </w:r>
+      <w:r>
+        <w:rPr>
+          <w:rStyle w:val="Eingabefeld"/>
+        </w:rPr>
+        <w:t>   </w:t>
+      </w:r>
+      <w:r>
+        <w:rPr>
+          <w:color w:val="FFFFFF"/>
+        </w:rPr>
+        <w:t>.</w:t>
+      </w:r>
+      <w:r>
+        <w:rPr/>
         <w:t xml:space="preserve"> </w:t>
+      </w:r>
+    </w:p>
+    <w:p>
+      <w:pPr>
+        <w:pStyle w:val="Erluterungen"/>
+        <w:rPr/>
+      </w:pPr>
+      <w:r>
+        <w:rPr/>
+        <w:t xml:space="preserve">(bei &gt; 4 Kandidierenden bitte Extrablatt nutzen; Wahlart: geheim/offen/Block; Anzahl Stimmzettel nur bei geheimer Wahl) </w:t>
       </w:r>
     </w:p>
     <w:p>
@@ -952,8 +979,7 @@
           </w:tcPr>
           <w:p>
             <w:pPr>
-              <w:pStyle w:val="WahlergTH"/>
-              <w:widowControl w:val="false"/>
+              <w:pStyle w:val="wahlergTH"/>
               <w:spacing w:lineRule="exact" w:line="240" w:before="0" w:after="0"/>
               <w:jc w:val="center"/>
               <w:rPr/>
@@ -977,8 +1003,7 @@
           </w:tcPr>
           <w:p>
             <w:pPr>
-              <w:pStyle w:val="WahlergTH"/>
-              <w:widowControl w:val="false"/>
+              <w:pStyle w:val="wahlergTH"/>
               <w:spacing w:lineRule="exact" w:line="240" w:before="0" w:after="0"/>
               <w:jc w:val="center"/>
               <w:rPr/>
@@ -1013,7 +1038,6 @@
           <w:p>
             <w:pPr>
               <w:pStyle w:val="TabCellPG"/>
-              <w:widowControl w:val="false"/>
               <w:rPr/>
             </w:pPr>
             <w:r>
@@ -1040,7 +1064,6 @@
           <w:p>
             <w:pPr>
               <w:pStyle w:val="TabCellPG"/>
-              <w:widowControl w:val="false"/>
               <w:rPr/>
             </w:pPr>
             <w:r>
@@ -1072,7 +1095,6 @@
           <w:p>
             <w:pPr>
               <w:pStyle w:val="TabCellPG"/>
-              <w:widowControl w:val="false"/>
               <w:rPr/>
             </w:pPr>
             <w:r>
@@ -1099,7 +1121,6 @@
           <w:p>
             <w:pPr>
               <w:pStyle w:val="TabCellPG"/>
-              <w:widowControl w:val="false"/>
               <w:rPr/>
             </w:pPr>
             <w:r>
@@ -1190,7 +1211,6 @@
           <w:p>
             <w:pPr>
               <w:pStyle w:val="Tabhead"/>
-              <w:widowControl w:val="false"/>
               <w:spacing w:lineRule="exact" w:line="240" w:before="0" w:after="0"/>
               <w:jc w:val="center"/>
               <w:rPr/>
@@ -1215,7 +1235,6 @@
           <w:p>
             <w:pPr>
               <w:pStyle w:val="Tabhead"/>
-              <w:widowControl w:val="false"/>
               <w:spacing w:lineRule="exact" w:line="240" w:before="0" w:after="0"/>
               <w:jc w:val="center"/>
               <w:rPr/>
@@ -1250,7 +1269,6 @@
           <w:p>
             <w:pPr>
               <w:pStyle w:val="TabCellPG"/>
-              <w:widowControl w:val="false"/>
               <w:rPr/>
             </w:pPr>
             <w:r>
@@ -1277,7 +1295,6 @@
           <w:p>
             <w:pPr>
               <w:pStyle w:val="TabCellPG"/>
-              <w:widowControl w:val="false"/>
               <w:rPr/>
             </w:pPr>
             <w:r>
@@ -1309,7 +1326,6 @@
           <w:p>
             <w:pPr>
               <w:pStyle w:val="TabCellPG"/>
-              <w:widowControl w:val="false"/>
               <w:rPr/>
             </w:pPr>
             <w:r>
@@ -1336,7 +1352,6 @@
           <w:p>
             <w:pPr>
               <w:pStyle w:val="TabCellPG"/>
-              <w:widowControl w:val="false"/>
               <w:rPr/>
             </w:pPr>
             <w:r>
@@ -1368,7 +1383,6 @@
           <w:p>
             <w:pPr>
               <w:pStyle w:val="TabCellPG"/>
-              <w:widowControl w:val="false"/>
               <w:rPr/>
             </w:pPr>
             <w:r>
@@ -1395,7 +1409,6 @@
           <w:p>
             <w:pPr>
               <w:pStyle w:val="TabCellPG"/>
-              <w:widowControl w:val="false"/>
               <w:rPr/>
             </w:pPr>
             <w:r>
@@ -1427,7 +1440,6 @@
           <w:p>
             <w:pPr>
               <w:pStyle w:val="TabCellPG"/>
-              <w:widowControl w:val="false"/>
               <w:rPr/>
             </w:pPr>
             <w:r>
@@ -1454,7 +1466,6 @@
           <w:p>
             <w:pPr>
               <w:pStyle w:val="TabCellPG"/>
-              <w:widowControl w:val="false"/>
               <w:rPr/>
             </w:pPr>
             <w:r>
@@ -1464,16 +1475,6 @@
         </w:tc>
       </w:tr>
     </w:tbl>
-    <w:p>
-      <w:pPr>
-        <w:pStyle w:val="Erluterungen"/>
-        <w:rPr/>
-      </w:pPr>
-      <w:r>
-        <w:rPr/>
-        <w:t xml:space="preserve">(bei mehr als vier Kandidierenden bitte eigenes Blatt verwenden) </w:t>
-      </w:r>
-    </w:p>
     <w:p>
       <w:pPr>
         <w:pStyle w:val="Haupttext"/>
@@ -1497,17 +1498,7 @@
       </w:r>
       <w:r>
         <w:rPr/>
-        <w:t xml:space="preserve"> </w:t>
-      </w:r>
-      <w:r>
-        <w:rPr>
-          <w:rStyle w:val="Erluterung"/>
-        </w:rPr>
-        <w:t xml:space="preserve">(geheim/offen/Block), falls geheim: </w:t>
-      </w:r>
-      <w:r>
-        <w:rPr/>
-        <w:t xml:space="preserve"> Anzahl abgeg. Stimmzettel: </w:t>
+        <w:t xml:space="preserve">   Enthaltungen: </w:t>
       </w:r>
       <w:r>
         <w:rPr>
@@ -1523,7 +1514,7 @@
       </w:r>
       <w:r>
         <w:rPr/>
-        <w:t xml:space="preserve">, davon Enth.: </w:t>
+        <w:t xml:space="preserve">   ungültige Stimmen: </w:t>
       </w:r>
       <w:r>
         <w:rPr>
@@ -1539,17 +1530,833 @@
       </w:r>
       <w:r>
         <w:rPr/>
+        <w:t xml:space="preserve">   Anzahl Stimmzettel: </w:t>
+      </w:r>
+      <w:r>
+        <w:rPr>
+          <w:rStyle w:val="Eingabefeld"/>
+        </w:rPr>
+        <w:t>   </w:t>
+      </w:r>
+      <w:r>
+        <w:rPr>
+          <w:color w:val="FFFFFF"/>
+        </w:rPr>
+        <w:t>.</w:t>
+      </w:r>
+      <w:r>
+        <w:rPr/>
         <w:t xml:space="preserve"> </w:t>
       </w:r>
     </w:p>
     <w:p>
       <w:pPr>
+        <w:pStyle w:val="Erluterungen"/>
+        <w:rPr/>
+      </w:pPr>
+      <w:r>
+        <w:rPr/>
+        <w:t xml:space="preserve">(bei &gt; 4 Kandidierenden bitte Extrablatt nutzen; Wahlart: geheim/offen/Block; Anzahl Stimmzettel nur bei geheimer Wahl) </w:t>
+      </w:r>
+    </w:p>
+    <w:p>
+      <w:pPr>
         <w:pStyle w:val="Heading5"/>
         <w:rPr/>
       </w:pPr>
       <w:r>
         <w:rPr/>
         <w:t xml:space="preserve">Wahlergebnis stellvertretende Klassenelternsprecherinnen / Klassenelternsprecher </w:t>
+      </w:r>
+    </w:p>
+    <w:tbl>
+      <w:tblPr>
+        <w:tblW w:w="5000" w:type="pct"/>
+        <w:jc w:val="left"/>
+        <w:tblInd w:w="0" w:type="dxa"/>
+        <w:tblLayout w:type="fixed"/>
+        <w:tblCellMar>
+          <w:top w:w="14" w:type="dxa"/>
+          <w:left w:w="56" w:type="dxa"/>
+          <w:bottom w:w="14" w:type="dxa"/>
+          <w:right w:w="56" w:type="dxa"/>
+        </w:tblCellMar>
+      </w:tblPr>
+      <w:tblGrid>
+        <w:gridCol w:w="301"/>
+        <w:gridCol w:w="4638"/>
+        <w:gridCol w:w="5833"/>
+      </w:tblGrid>
+      <w:tr>
+        <w:trPr>
+          <w:trHeight w:val="269" w:hRule="exact"/>
+        </w:trPr>
+        <w:tc>
+          <w:tcPr>
+            <w:tcW w:w="301" w:type="dxa"/>
+            <w:tcBorders>
+              <w:top w:val="single" w:sz="16" w:space="0" w:color="808080"/>
+              <w:left w:val="single" w:sz="16" w:space="0" w:color="808080"/>
+              <w:bottom w:val="single" w:sz="16" w:space="0" w:color="808080"/>
+              <w:right w:val="single" w:sz="16" w:space="0" w:color="808080"/>
+            </w:tcBorders>
+            <w:shd w:color="808080" w:val="solid"/>
+          </w:tcPr>
+          <w:p>
+            <w:pPr>
+              <w:pStyle w:val="wahlergTH"/>
+              <w:spacing w:lineRule="exact" w:line="240" w:before="0" w:after="0"/>
+              <w:jc w:val="center"/>
+              <w:rPr/>
+            </w:pPr>
+            <w:r>
+              <w:rPr/>
+              <w:t>#</w:t>
+            </w:r>
+          </w:p>
+        </w:tc>
+        <w:tc>
+          <w:tcPr>
+            <w:tcW w:w="4638" w:type="dxa"/>
+            <w:tcBorders>
+              <w:top w:val="single" w:sz="16" w:space="0" w:color="808080"/>
+              <w:left w:val="single" w:sz="16" w:space="0" w:color="808080"/>
+              <w:bottom w:val="single" w:sz="16" w:space="0" w:color="808080"/>
+              <w:right w:val="single" w:sz="16" w:space="0" w:color="808080"/>
+            </w:tcBorders>
+            <w:shd w:color="808080" w:val="solid"/>
+          </w:tcPr>
+          <w:p>
+            <w:pPr>
+              <w:pStyle w:val="wahlergTH"/>
+              <w:spacing w:lineRule="exact" w:line="240" w:before="0" w:after="0"/>
+              <w:jc w:val="center"/>
+              <w:rPr/>
+            </w:pPr>
+            <w:r>
+              <w:rPr/>
+              <w:t>Name</w:t>
+            </w:r>
+          </w:p>
+        </w:tc>
+        <w:tc>
+          <w:tcPr>
+            <w:tcW w:w="5833" w:type="dxa"/>
+            <w:tcBorders>
+              <w:top w:val="single" w:sz="16" w:space="0" w:color="808080"/>
+              <w:left w:val="single" w:sz="16" w:space="0" w:color="808080"/>
+              <w:bottom w:val="single" w:sz="16" w:space="0" w:color="808080"/>
+              <w:right w:val="single" w:sz="16" w:space="0" w:color="808080"/>
+            </w:tcBorders>
+            <w:shd w:color="808080" w:val="solid"/>
+          </w:tcPr>
+          <w:p>
+            <w:pPr>
+              <w:pStyle w:val="wahlergTH"/>
+              <w:spacing w:lineRule="exact" w:line="240" w:before="0" w:after="0"/>
+              <w:jc w:val="center"/>
+              <w:rPr/>
+            </w:pPr>
+            <w:r>
+              <w:rPr/>
+              <w:t>E-Mail / Telefon</w:t>
+            </w:r>
+          </w:p>
+        </w:tc>
+      </w:tr>
+      <w:tr>
+        <w:trPr>
+          <w:trHeight w:val="391" w:hRule="exact"/>
+        </w:trPr>
+        <w:tc>
+          <w:tcPr>
+            <w:tcW w:w="301" w:type="dxa"/>
+            <w:tcBorders>
+              <w:top w:val="single" w:sz="4" w:space="0" w:color="000000"/>
+              <w:left w:val="single" w:sz="16" w:space="0" w:color="808080"/>
+              <w:bottom w:val="single" w:sz="4" w:space="0" w:color="000000"/>
+              <w:right w:val="single" w:sz="4" w:space="0" w:color="000000"/>
+            </w:tcBorders>
+            <w:tcMar>
+              <w:top w:w="0" w:type="dxa"/>
+              <w:left w:w="108" w:type="dxa"/>
+              <w:bottom w:w="0" w:type="dxa"/>
+              <w:right w:w="108" w:type="dxa"/>
+            </w:tcMar>
+          </w:tcPr>
+          <w:p>
+            <w:pPr>
+              <w:pStyle w:val="TabCellPG"/>
+              <w:rPr/>
+            </w:pPr>
+            <w:r>
+              <w:rPr/>
+            </w:r>
+          </w:p>
+        </w:tc>
+        <w:tc>
+          <w:tcPr>
+            <w:tcW w:w="4638" w:type="dxa"/>
+            <w:tcBorders>
+              <w:top w:val="single" w:sz="4" w:space="0" w:color="000000"/>
+              <w:left w:val="single" w:sz="4" w:space="0" w:color="000000"/>
+              <w:bottom w:val="single" w:sz="4" w:space="0" w:color="000000"/>
+              <w:right w:val="single" w:sz="4" w:space="0" w:color="000000"/>
+            </w:tcBorders>
+            <w:tcMar>
+              <w:top w:w="0" w:type="dxa"/>
+              <w:left w:w="108" w:type="dxa"/>
+              <w:bottom w:w="0" w:type="dxa"/>
+              <w:right w:w="108" w:type="dxa"/>
+            </w:tcMar>
+          </w:tcPr>
+          <w:p>
+            <w:pPr>
+              <w:pStyle w:val="TabCellPG"/>
+              <w:rPr/>
+            </w:pPr>
+            <w:r>
+              <w:rPr/>
+            </w:r>
+          </w:p>
+        </w:tc>
+        <w:tc>
+          <w:tcPr>
+            <w:tcW w:w="5833" w:type="dxa"/>
+            <w:tcBorders>
+              <w:top w:val="single" w:sz="4" w:space="0" w:color="000000"/>
+              <w:left w:val="single" w:sz="4" w:space="0" w:color="000000"/>
+              <w:bottom w:val="single" w:sz="4" w:space="0" w:color="000000"/>
+              <w:right w:val="single" w:sz="16" w:space="0" w:color="808080"/>
+            </w:tcBorders>
+            <w:tcMar>
+              <w:top w:w="0" w:type="dxa"/>
+              <w:left w:w="108" w:type="dxa"/>
+              <w:bottom w:w="0" w:type="dxa"/>
+              <w:right w:w="108" w:type="dxa"/>
+            </w:tcMar>
+          </w:tcPr>
+          <w:p>
+            <w:pPr>
+              <w:pStyle w:val="TabCellPG"/>
+              <w:rPr/>
+            </w:pPr>
+            <w:r>
+              <w:rPr/>
+            </w:r>
+          </w:p>
+        </w:tc>
+      </w:tr>
+      <w:tr>
+        <w:trPr>
+          <w:trHeight w:val="391" w:hRule="exact"/>
+        </w:trPr>
+        <w:tc>
+          <w:tcPr>
+            <w:tcW w:w="301" w:type="dxa"/>
+            <w:tcBorders>
+              <w:top w:val="single" w:sz="4" w:space="0" w:color="000000"/>
+              <w:left w:val="single" w:sz="16" w:space="0" w:color="808080"/>
+              <w:bottom w:val="single" w:sz="4" w:space="0" w:color="000000"/>
+              <w:right w:val="single" w:sz="4" w:space="0" w:color="000000"/>
+            </w:tcBorders>
+            <w:tcMar>
+              <w:top w:w="0" w:type="dxa"/>
+              <w:left w:w="108" w:type="dxa"/>
+              <w:bottom w:w="0" w:type="dxa"/>
+              <w:right w:w="108" w:type="dxa"/>
+            </w:tcMar>
+          </w:tcPr>
+          <w:p>
+            <w:pPr>
+              <w:pStyle w:val="TabCellPG"/>
+              <w:rPr/>
+            </w:pPr>
+            <w:r>
+              <w:rPr/>
+            </w:r>
+          </w:p>
+        </w:tc>
+        <w:tc>
+          <w:tcPr>
+            <w:tcW w:w="4638" w:type="dxa"/>
+            <w:tcBorders>
+              <w:top w:val="single" w:sz="4" w:space="0" w:color="000000"/>
+              <w:left w:val="single" w:sz="4" w:space="0" w:color="000000"/>
+              <w:bottom w:val="single" w:sz="4" w:space="0" w:color="000000"/>
+              <w:right w:val="single" w:sz="4" w:space="0" w:color="000000"/>
+            </w:tcBorders>
+            <w:tcMar>
+              <w:top w:w="0" w:type="dxa"/>
+              <w:left w:w="108" w:type="dxa"/>
+              <w:bottom w:w="0" w:type="dxa"/>
+              <w:right w:w="108" w:type="dxa"/>
+            </w:tcMar>
+          </w:tcPr>
+          <w:p>
+            <w:pPr>
+              <w:pStyle w:val="TabCellPG"/>
+              <w:rPr/>
+            </w:pPr>
+            <w:r>
+              <w:rPr/>
+            </w:r>
+          </w:p>
+        </w:tc>
+        <w:tc>
+          <w:tcPr>
+            <w:tcW w:w="5833" w:type="dxa"/>
+            <w:tcBorders>
+              <w:top w:val="single" w:sz="4" w:space="0" w:color="000000"/>
+              <w:left w:val="single" w:sz="4" w:space="0" w:color="000000"/>
+              <w:bottom w:val="single" w:sz="4" w:space="0" w:color="000000"/>
+              <w:right w:val="single" w:sz="16" w:space="0" w:color="808080"/>
+            </w:tcBorders>
+            <w:tcMar>
+              <w:top w:w="0" w:type="dxa"/>
+              <w:left w:w="108" w:type="dxa"/>
+              <w:bottom w:w="0" w:type="dxa"/>
+              <w:right w:w="108" w:type="dxa"/>
+            </w:tcMar>
+          </w:tcPr>
+          <w:p>
+            <w:pPr>
+              <w:pStyle w:val="TabCellPG"/>
+              <w:rPr/>
+            </w:pPr>
+            <w:r>
+              <w:rPr/>
+            </w:r>
+          </w:p>
+        </w:tc>
+      </w:tr>
+      <w:tr>
+        <w:trPr>
+          <w:trHeight w:val="391" w:hRule="exact"/>
+        </w:trPr>
+        <w:tc>
+          <w:tcPr>
+            <w:tcW w:w="301" w:type="dxa"/>
+            <w:tcBorders>
+              <w:top w:val="single" w:sz="4" w:space="0" w:color="000000"/>
+              <w:left w:val="single" w:sz="16" w:space="0" w:color="808080"/>
+              <w:bottom w:val="single" w:sz="4" w:space="0" w:color="000000"/>
+              <w:right w:val="single" w:sz="4" w:space="0" w:color="000000"/>
+            </w:tcBorders>
+            <w:tcMar>
+              <w:top w:w="0" w:type="dxa"/>
+              <w:left w:w="108" w:type="dxa"/>
+              <w:bottom w:w="0" w:type="dxa"/>
+              <w:right w:w="108" w:type="dxa"/>
+            </w:tcMar>
+          </w:tcPr>
+          <w:p>
+            <w:pPr>
+              <w:pStyle w:val="TabCellPG"/>
+              <w:rPr/>
+            </w:pPr>
+            <w:r>
+              <w:rPr/>
+            </w:r>
+          </w:p>
+        </w:tc>
+        <w:tc>
+          <w:tcPr>
+            <w:tcW w:w="4638" w:type="dxa"/>
+            <w:tcBorders>
+              <w:top w:val="single" w:sz="4" w:space="0" w:color="000000"/>
+              <w:left w:val="single" w:sz="4" w:space="0" w:color="000000"/>
+              <w:bottom w:val="single" w:sz="4" w:space="0" w:color="000000"/>
+              <w:right w:val="single" w:sz="4" w:space="0" w:color="000000"/>
+            </w:tcBorders>
+            <w:tcMar>
+              <w:top w:w="0" w:type="dxa"/>
+              <w:left w:w="108" w:type="dxa"/>
+              <w:bottom w:w="0" w:type="dxa"/>
+              <w:right w:w="108" w:type="dxa"/>
+            </w:tcMar>
+          </w:tcPr>
+          <w:p>
+            <w:pPr>
+              <w:pStyle w:val="TabCellPG"/>
+              <w:rPr/>
+            </w:pPr>
+            <w:r>
+              <w:rPr/>
+            </w:r>
+          </w:p>
+        </w:tc>
+        <w:tc>
+          <w:tcPr>
+            <w:tcW w:w="5833" w:type="dxa"/>
+            <w:tcBorders>
+              <w:top w:val="single" w:sz="4" w:space="0" w:color="000000"/>
+              <w:left w:val="single" w:sz="4" w:space="0" w:color="000000"/>
+              <w:bottom w:val="single" w:sz="4" w:space="0" w:color="000000"/>
+              <w:right w:val="single" w:sz="16" w:space="0" w:color="808080"/>
+            </w:tcBorders>
+            <w:tcMar>
+              <w:top w:w="0" w:type="dxa"/>
+              <w:left w:w="108" w:type="dxa"/>
+              <w:bottom w:w="0" w:type="dxa"/>
+              <w:right w:w="108" w:type="dxa"/>
+            </w:tcMar>
+          </w:tcPr>
+          <w:p>
+            <w:pPr>
+              <w:pStyle w:val="TabCellPG"/>
+              <w:rPr/>
+            </w:pPr>
+            <w:r>
+              <w:rPr/>
+            </w:r>
+          </w:p>
+        </w:tc>
+      </w:tr>
+      <w:tr>
+        <w:trPr>
+          <w:trHeight w:val="391" w:hRule="exact"/>
+        </w:trPr>
+        <w:tc>
+          <w:tcPr>
+            <w:tcW w:w="301" w:type="dxa"/>
+            <w:tcBorders>
+              <w:top w:val="single" w:sz="4" w:space="0" w:color="000000"/>
+              <w:left w:val="single" w:sz="16" w:space="0" w:color="808080"/>
+              <w:bottom w:val="single" w:sz="16" w:space="0" w:color="808080"/>
+              <w:right w:val="single" w:sz="4" w:space="0" w:color="000000"/>
+            </w:tcBorders>
+            <w:tcMar>
+              <w:top w:w="0" w:type="dxa"/>
+              <w:left w:w="108" w:type="dxa"/>
+              <w:bottom w:w="0" w:type="dxa"/>
+              <w:right w:w="108" w:type="dxa"/>
+            </w:tcMar>
+          </w:tcPr>
+          <w:p>
+            <w:pPr>
+              <w:pStyle w:val="TabCellPG"/>
+              <w:rPr/>
+            </w:pPr>
+            <w:r>
+              <w:rPr/>
+            </w:r>
+          </w:p>
+        </w:tc>
+        <w:tc>
+          <w:tcPr>
+            <w:tcW w:w="4638" w:type="dxa"/>
+            <w:tcBorders>
+              <w:top w:val="single" w:sz="4" w:space="0" w:color="000000"/>
+              <w:left w:val="single" w:sz="4" w:space="0" w:color="000000"/>
+              <w:bottom w:val="single" w:sz="16" w:space="0" w:color="808080"/>
+              <w:right w:val="single" w:sz="4" w:space="0" w:color="000000"/>
+            </w:tcBorders>
+            <w:tcMar>
+              <w:top w:w="0" w:type="dxa"/>
+              <w:left w:w="108" w:type="dxa"/>
+              <w:bottom w:w="0" w:type="dxa"/>
+              <w:right w:w="108" w:type="dxa"/>
+            </w:tcMar>
+          </w:tcPr>
+          <w:p>
+            <w:pPr>
+              <w:pStyle w:val="TabCellPG"/>
+              <w:rPr/>
+            </w:pPr>
+            <w:r>
+              <w:rPr/>
+            </w:r>
+          </w:p>
+        </w:tc>
+        <w:tc>
+          <w:tcPr>
+            <w:tcW w:w="5833" w:type="dxa"/>
+            <w:tcBorders>
+              <w:top w:val="single" w:sz="4" w:space="0" w:color="000000"/>
+              <w:left w:val="single" w:sz="4" w:space="0" w:color="000000"/>
+              <w:bottom w:val="single" w:sz="16" w:space="0" w:color="808080"/>
+              <w:right w:val="single" w:sz="16" w:space="0" w:color="808080"/>
+            </w:tcBorders>
+            <w:tcMar>
+              <w:top w:w="0" w:type="dxa"/>
+              <w:left w:w="108" w:type="dxa"/>
+              <w:bottom w:w="0" w:type="dxa"/>
+              <w:right w:w="108" w:type="dxa"/>
+            </w:tcMar>
+          </w:tcPr>
+          <w:p>
+            <w:pPr>
+              <w:pStyle w:val="TabCellPG"/>
+              <w:rPr/>
+            </w:pPr>
+            <w:r>
+              <w:rPr/>
+            </w:r>
+          </w:p>
+        </w:tc>
+      </w:tr>
+    </w:tbl>
+    <w:p>
+      <w:pPr>
+        <w:sectPr>
+          <w:footerReference w:type="even" r:id="rId11"/>
+          <w:footerReference w:type="default" r:id="rId12"/>
+          <w:footerReference w:type="first" r:id="rId13"/>
+          <w:type w:val="nextPage"/>
+          <w:pgSz w:w="11906" w:h="16838"/>
+          <w:pgMar w:left="567" w:right="567" w:gutter="0" w:header="0" w:top="567" w:footer="708" w:bottom="765"/>
+          <w:pgNumType w:fmt="decimal"/>
+          <w:formProt w:val="false"/>
+          <w:textDirection w:val="lrTb"/>
+          <w:docGrid w:type="default" w:linePitch="360" w:charSpace="8192"/>
+        </w:sectPr>
+      </w:pPr>
+    </w:p>
+    <w:p>
+      <w:pPr>
+        <w:pStyle w:val="Heading4"/>
+        <w:rPr/>
+      </w:pPr>
+      <w:r>
+        <w:rPr/>
+        <w:t xml:space="preserve">Kandidierende für die Mitglieder der Klassenkonferenz </w:t>
+      </w:r>
+    </w:p>
+    <w:tbl>
+      <w:tblPr>
+        <w:tblW w:w="5000" w:type="pct"/>
+        <w:jc w:val="left"/>
+        <w:tblInd w:w="0" w:type="dxa"/>
+        <w:tblLayout w:type="fixed"/>
+        <w:tblCellMar>
+          <w:top w:w="14" w:type="dxa"/>
+          <w:left w:w="56" w:type="dxa"/>
+          <w:bottom w:w="14" w:type="dxa"/>
+          <w:right w:w="56" w:type="dxa"/>
+        </w:tblCellMar>
+      </w:tblPr>
+      <w:tblGrid>
+        <w:gridCol w:w="4602"/>
+        <w:gridCol w:w="6169"/>
+      </w:tblGrid>
+      <w:tr>
+        <w:trPr>
+          <w:trHeight w:val="269" w:hRule="exact"/>
+        </w:trPr>
+        <w:tc>
+          <w:tcPr>
+            <w:tcW w:w="4602" w:type="dxa"/>
+            <w:tcBorders>
+              <w:top w:val="single" w:sz="8" w:space="0" w:color="000000"/>
+              <w:left w:val="single" w:sz="8" w:space="0" w:color="000000"/>
+              <w:bottom w:val="single" w:sz="8" w:space="0" w:color="000000"/>
+              <w:right w:val="single" w:sz="8" w:space="0" w:color="000000"/>
+            </w:tcBorders>
+            <w:shd w:color="FFFFFF" w:val="solid"/>
+          </w:tcPr>
+          <w:p>
+            <w:pPr>
+              <w:pStyle w:val="Tabhead"/>
+              <w:spacing w:lineRule="exact" w:line="240" w:before="0" w:after="0"/>
+              <w:jc w:val="center"/>
+              <w:rPr/>
+            </w:pPr>
+            <w:r>
+              <w:rPr/>
+              <w:t>Name</w:t>
+            </w:r>
+          </w:p>
+        </w:tc>
+        <w:tc>
+          <w:tcPr>
+            <w:tcW w:w="6169" w:type="dxa"/>
+            <w:tcBorders>
+              <w:top w:val="single" w:sz="8" w:space="0" w:color="000000"/>
+              <w:left w:val="single" w:sz="8" w:space="0" w:color="000000"/>
+              <w:bottom w:val="single" w:sz="8" w:space="0" w:color="000000"/>
+              <w:right w:val="single" w:sz="8" w:space="0" w:color="000000"/>
+            </w:tcBorders>
+            <w:shd w:color="FFFFFF" w:val="solid"/>
+          </w:tcPr>
+          <w:p>
+            <w:pPr>
+              <w:pStyle w:val="Tabhead"/>
+              <w:spacing w:lineRule="exact" w:line="240" w:before="0" w:after="0"/>
+              <w:jc w:val="center"/>
+              <w:rPr/>
+            </w:pPr>
+            <w:r>
+              <w:rPr/>
+              <w:t>Anzahl der Stimmen</w:t>
+            </w:r>
+          </w:p>
+        </w:tc>
+      </w:tr>
+      <w:tr>
+        <w:trPr>
+          <w:trHeight w:val="391" w:hRule="exact"/>
+        </w:trPr>
+        <w:tc>
+          <w:tcPr>
+            <w:tcW w:w="4602" w:type="dxa"/>
+            <w:tcBorders>
+              <w:top w:val="single" w:sz="4" w:space="0" w:color="000000"/>
+              <w:left w:val="single" w:sz="8" w:space="0" w:color="000000"/>
+              <w:bottom w:val="single" w:sz="4" w:space="0" w:color="000000"/>
+              <w:right w:val="single" w:sz="4" w:space="0" w:color="000000"/>
+            </w:tcBorders>
+            <w:tcMar>
+              <w:top w:w="0" w:type="dxa"/>
+              <w:left w:w="108" w:type="dxa"/>
+              <w:bottom w:w="0" w:type="dxa"/>
+              <w:right w:w="108" w:type="dxa"/>
+            </w:tcMar>
+          </w:tcPr>
+          <w:p>
+            <w:pPr>
+              <w:pStyle w:val="TabCellPG"/>
+              <w:rPr/>
+            </w:pPr>
+            <w:r>
+              <w:rPr/>
+            </w:r>
+          </w:p>
+        </w:tc>
+        <w:tc>
+          <w:tcPr>
+            <w:tcW w:w="6169" w:type="dxa"/>
+            <w:tcBorders>
+              <w:top w:val="single" w:sz="4" w:space="0" w:color="000000"/>
+              <w:left w:val="single" w:sz="4" w:space="0" w:color="000000"/>
+              <w:bottom w:val="single" w:sz="4" w:space="0" w:color="000000"/>
+              <w:right w:val="single" w:sz="8" w:space="0" w:color="000000"/>
+            </w:tcBorders>
+            <w:tcMar>
+              <w:top w:w="0" w:type="dxa"/>
+              <w:left w:w="108" w:type="dxa"/>
+              <w:bottom w:w="0" w:type="dxa"/>
+              <w:right w:w="108" w:type="dxa"/>
+            </w:tcMar>
+          </w:tcPr>
+          <w:p>
+            <w:pPr>
+              <w:pStyle w:val="TabCellPG"/>
+              <w:rPr/>
+            </w:pPr>
+            <w:r>
+              <w:rPr/>
+            </w:r>
+          </w:p>
+        </w:tc>
+      </w:tr>
+      <w:tr>
+        <w:trPr>
+          <w:trHeight w:val="391" w:hRule="exact"/>
+        </w:trPr>
+        <w:tc>
+          <w:tcPr>
+            <w:tcW w:w="4602" w:type="dxa"/>
+            <w:tcBorders>
+              <w:top w:val="single" w:sz="4" w:space="0" w:color="000000"/>
+              <w:left w:val="single" w:sz="8" w:space="0" w:color="000000"/>
+              <w:bottom w:val="single" w:sz="4" w:space="0" w:color="000000"/>
+              <w:right w:val="single" w:sz="4" w:space="0" w:color="000000"/>
+            </w:tcBorders>
+            <w:tcMar>
+              <w:top w:w="0" w:type="dxa"/>
+              <w:left w:w="108" w:type="dxa"/>
+              <w:bottom w:w="0" w:type="dxa"/>
+              <w:right w:w="108" w:type="dxa"/>
+            </w:tcMar>
+          </w:tcPr>
+          <w:p>
+            <w:pPr>
+              <w:pStyle w:val="TabCellPG"/>
+              <w:rPr/>
+            </w:pPr>
+            <w:r>
+              <w:rPr/>
+            </w:r>
+          </w:p>
+        </w:tc>
+        <w:tc>
+          <w:tcPr>
+            <w:tcW w:w="6169" w:type="dxa"/>
+            <w:tcBorders>
+              <w:top w:val="single" w:sz="4" w:space="0" w:color="000000"/>
+              <w:left w:val="single" w:sz="4" w:space="0" w:color="000000"/>
+              <w:bottom w:val="single" w:sz="4" w:space="0" w:color="000000"/>
+              <w:right w:val="single" w:sz="8" w:space="0" w:color="000000"/>
+            </w:tcBorders>
+            <w:tcMar>
+              <w:top w:w="0" w:type="dxa"/>
+              <w:left w:w="108" w:type="dxa"/>
+              <w:bottom w:w="0" w:type="dxa"/>
+              <w:right w:w="108" w:type="dxa"/>
+            </w:tcMar>
+          </w:tcPr>
+          <w:p>
+            <w:pPr>
+              <w:pStyle w:val="TabCellPG"/>
+              <w:rPr/>
+            </w:pPr>
+            <w:r>
+              <w:rPr/>
+            </w:r>
+          </w:p>
+        </w:tc>
+      </w:tr>
+      <w:tr>
+        <w:trPr>
+          <w:trHeight w:val="391" w:hRule="exact"/>
+        </w:trPr>
+        <w:tc>
+          <w:tcPr>
+            <w:tcW w:w="4602" w:type="dxa"/>
+            <w:tcBorders>
+              <w:top w:val="single" w:sz="4" w:space="0" w:color="000000"/>
+              <w:left w:val="single" w:sz="8" w:space="0" w:color="000000"/>
+              <w:bottom w:val="single" w:sz="8" w:space="0" w:color="000000"/>
+              <w:right w:val="single" w:sz="4" w:space="0" w:color="000000"/>
+            </w:tcBorders>
+            <w:tcMar>
+              <w:top w:w="0" w:type="dxa"/>
+              <w:left w:w="108" w:type="dxa"/>
+              <w:bottom w:w="0" w:type="dxa"/>
+              <w:right w:w="108" w:type="dxa"/>
+            </w:tcMar>
+          </w:tcPr>
+          <w:p>
+            <w:pPr>
+              <w:pStyle w:val="TabCellPG"/>
+              <w:rPr/>
+            </w:pPr>
+            <w:r>
+              <w:rPr/>
+            </w:r>
+          </w:p>
+        </w:tc>
+        <w:tc>
+          <w:tcPr>
+            <w:tcW w:w="6169" w:type="dxa"/>
+            <w:tcBorders>
+              <w:top w:val="single" w:sz="4" w:space="0" w:color="000000"/>
+              <w:left w:val="single" w:sz="4" w:space="0" w:color="000000"/>
+              <w:bottom w:val="single" w:sz="8" w:space="0" w:color="000000"/>
+              <w:right w:val="single" w:sz="8" w:space="0" w:color="000000"/>
+            </w:tcBorders>
+            <w:tcMar>
+              <w:top w:w="0" w:type="dxa"/>
+              <w:left w:w="108" w:type="dxa"/>
+              <w:bottom w:w="0" w:type="dxa"/>
+              <w:right w:w="108" w:type="dxa"/>
+            </w:tcMar>
+          </w:tcPr>
+          <w:p>
+            <w:pPr>
+              <w:pStyle w:val="TabCellPG"/>
+              <w:rPr/>
+            </w:pPr>
+            <w:r>
+              <w:rPr/>
+            </w:r>
+          </w:p>
+        </w:tc>
+      </w:tr>
+    </w:tbl>
+    <w:p>
+      <w:pPr>
+        <w:pStyle w:val="Haupttext"/>
+        <w:rPr/>
+      </w:pPr>
+      <w:r>
+        <w:rPr/>
+        <w:t xml:space="preserve">Wahlart: </w:t>
+      </w:r>
+      <w:r>
+        <w:rPr>
+          <w:rStyle w:val="Eingabefeld"/>
+        </w:rPr>
+        <w:t>     </w:t>
+      </w:r>
+      <w:r>
+        <w:rPr>
+          <w:color w:val="FFFFFF"/>
+        </w:rPr>
+        <w:t>.</w:t>
+      </w:r>
+      <w:r>
+        <w:rPr/>
+        <w:t xml:space="preserve">   Enthaltungen: </w:t>
+      </w:r>
+      <w:r>
+        <w:rPr>
+          <w:rStyle w:val="Eingabefeld"/>
+        </w:rPr>
+        <w:t>   </w:t>
+      </w:r>
+      <w:r>
+        <w:rPr>
+          <w:color w:val="FFFFFF"/>
+        </w:rPr>
+        <w:t>.</w:t>
+      </w:r>
+      <w:r>
+        <w:rPr/>
+        <w:t xml:space="preserve">   ungültige Stimmen: </w:t>
+      </w:r>
+      <w:r>
+        <w:rPr>
+          <w:rStyle w:val="Eingabefeld"/>
+        </w:rPr>
+        <w:t>   </w:t>
+      </w:r>
+      <w:r>
+        <w:rPr>
+          <w:color w:val="FFFFFF"/>
+        </w:rPr>
+        <w:t>.</w:t>
+      </w:r>
+      <w:r>
+        <w:rPr/>
+        <w:t xml:space="preserve">   Anzahl Stimmzettel: </w:t>
+      </w:r>
+      <w:r>
+        <w:rPr>
+          <w:rStyle w:val="Eingabefeld"/>
+        </w:rPr>
+        <w:t>   </w:t>
+      </w:r>
+      <w:r>
+        <w:rPr>
+          <w:color w:val="FFFFFF"/>
+        </w:rPr>
+        <w:t>.</w:t>
+      </w:r>
+      <w:r>
+        <w:rPr/>
+        <w:t xml:space="preserve"> </w:t>
+      </w:r>
+    </w:p>
+    <w:p>
+      <w:pPr>
+        <w:pStyle w:val="Erluterungen"/>
+        <w:rPr/>
+      </w:pPr>
+      <w:r>
+        <w:rPr/>
+        <w:t xml:space="preserve">(bei &gt; 3 Kandidierenden bitte Extrablatt nutzen; Wahlart: geheim/offen/Block; Anzahl Stimmzettel nur bei geheimer Wahl) </w:t>
+      </w:r>
+    </w:p>
+    <w:p>
+      <w:pPr>
+        <w:pStyle w:val="Heading5"/>
+        <w:rPr/>
+      </w:pPr>
+      <w:r>
+        <w:rPr/>
+        <w:t xml:space="preserve">Wahlergebnis Mitglieder der Klassenkonferenz </w:t>
       </w:r>
     </w:p>
     <w:tbl>
@@ -1586,8 +2393,7 @@
           </w:tcPr>
           <w:p>
             <w:pPr>
-              <w:pStyle w:val="WahlergTH"/>
-              <w:widowControl w:val="false"/>
+              <w:pStyle w:val="wahlergTH"/>
               <w:spacing w:lineRule="exact" w:line="240" w:before="0" w:after="0"/>
               <w:jc w:val="center"/>
               <w:rPr/>
@@ -1611,8 +2417,7 @@
           </w:tcPr>
           <w:p>
             <w:pPr>
-              <w:pStyle w:val="WahlergTH"/>
-              <w:widowControl w:val="false"/>
+              <w:pStyle w:val="wahlergTH"/>
               <w:spacing w:lineRule="exact" w:line="240" w:before="0" w:after="0"/>
               <w:jc w:val="center"/>
               <w:rPr/>
@@ -1647,7 +2452,6 @@
           <w:p>
             <w:pPr>
               <w:pStyle w:val="TabCellPG"/>
-              <w:widowControl w:val="false"/>
               <w:rPr/>
             </w:pPr>
             <w:r>
@@ -1674,7 +2478,6 @@
           <w:p>
             <w:pPr>
               <w:pStyle w:val="TabCellPG"/>
-              <w:widowControl w:val="false"/>
               <w:rPr/>
             </w:pPr>
             <w:r>
@@ -1693,124 +2496,6 @@
             <w:tcBorders>
               <w:top w:val="single" w:sz="4" w:space="0" w:color="000000"/>
               <w:left w:val="single" w:sz="16" w:space="0" w:color="808080"/>
-              <w:bottom w:val="single" w:sz="4" w:space="0" w:color="000000"/>
-              <w:right w:val="single" w:sz="4" w:space="0" w:color="000000"/>
-            </w:tcBorders>
-            <w:tcMar>
-              <w:top w:w="0" w:type="dxa"/>
-              <w:left w:w="108" w:type="dxa"/>
-              <w:bottom w:w="0" w:type="dxa"/>
-              <w:right w:w="108" w:type="dxa"/>
-            </w:tcMar>
-          </w:tcPr>
-          <w:p>
-            <w:pPr>
-              <w:pStyle w:val="TabCellPG"/>
-              <w:widowControl w:val="false"/>
-              <w:rPr/>
-            </w:pPr>
-            <w:r>
-              <w:rPr/>
-            </w:r>
-          </w:p>
-        </w:tc>
-        <w:tc>
-          <w:tcPr>
-            <w:tcW w:w="6141" w:type="dxa"/>
-            <w:tcBorders>
-              <w:top w:val="single" w:sz="4" w:space="0" w:color="000000"/>
-              <w:left w:val="single" w:sz="4" w:space="0" w:color="000000"/>
-              <w:bottom w:val="single" w:sz="4" w:space="0" w:color="000000"/>
-              <w:right w:val="single" w:sz="16" w:space="0" w:color="808080"/>
-            </w:tcBorders>
-            <w:tcMar>
-              <w:top w:w="0" w:type="dxa"/>
-              <w:left w:w="108" w:type="dxa"/>
-              <w:bottom w:w="0" w:type="dxa"/>
-              <w:right w:w="108" w:type="dxa"/>
-            </w:tcMar>
-          </w:tcPr>
-          <w:p>
-            <w:pPr>
-              <w:pStyle w:val="TabCellPG"/>
-              <w:widowControl w:val="false"/>
-              <w:rPr/>
-            </w:pPr>
-            <w:r>
-              <w:rPr/>
-            </w:r>
-          </w:p>
-        </w:tc>
-      </w:tr>
-      <w:tr>
-        <w:trPr>
-          <w:trHeight w:val="391" w:hRule="exact"/>
-        </w:trPr>
-        <w:tc>
-          <w:tcPr>
-            <w:tcW w:w="4630" w:type="dxa"/>
-            <w:tcBorders>
-              <w:top w:val="single" w:sz="4" w:space="0" w:color="000000"/>
-              <w:left w:val="single" w:sz="16" w:space="0" w:color="808080"/>
-              <w:bottom w:val="single" w:sz="4" w:space="0" w:color="000000"/>
-              <w:right w:val="single" w:sz="4" w:space="0" w:color="000000"/>
-            </w:tcBorders>
-            <w:tcMar>
-              <w:top w:w="0" w:type="dxa"/>
-              <w:left w:w="108" w:type="dxa"/>
-              <w:bottom w:w="0" w:type="dxa"/>
-              <w:right w:w="108" w:type="dxa"/>
-            </w:tcMar>
-          </w:tcPr>
-          <w:p>
-            <w:pPr>
-              <w:pStyle w:val="TabCellPG"/>
-              <w:widowControl w:val="false"/>
-              <w:rPr/>
-            </w:pPr>
-            <w:r>
-              <w:rPr/>
-            </w:r>
-          </w:p>
-        </w:tc>
-        <w:tc>
-          <w:tcPr>
-            <w:tcW w:w="6141" w:type="dxa"/>
-            <w:tcBorders>
-              <w:top w:val="single" w:sz="4" w:space="0" w:color="000000"/>
-              <w:left w:val="single" w:sz="4" w:space="0" w:color="000000"/>
-              <w:bottom w:val="single" w:sz="4" w:space="0" w:color="000000"/>
-              <w:right w:val="single" w:sz="16" w:space="0" w:color="808080"/>
-            </w:tcBorders>
-            <w:tcMar>
-              <w:top w:w="0" w:type="dxa"/>
-              <w:left w:w="108" w:type="dxa"/>
-              <w:bottom w:w="0" w:type="dxa"/>
-              <w:right w:w="108" w:type="dxa"/>
-            </w:tcMar>
-          </w:tcPr>
-          <w:p>
-            <w:pPr>
-              <w:pStyle w:val="TabCellPG"/>
-              <w:widowControl w:val="false"/>
-              <w:rPr/>
-            </w:pPr>
-            <w:r>
-              <w:rPr/>
-            </w:r>
-          </w:p>
-        </w:tc>
-      </w:tr>
-      <w:tr>
-        <w:trPr>
-          <w:trHeight w:val="391" w:hRule="exact"/>
-        </w:trPr>
-        <w:tc>
-          <w:tcPr>
-            <w:tcW w:w="4630" w:type="dxa"/>
-            <w:tcBorders>
-              <w:top w:val="single" w:sz="4" w:space="0" w:color="000000"/>
-              <w:left w:val="single" w:sz="16" w:space="0" w:color="808080"/>
               <w:bottom w:val="single" w:sz="16" w:space="0" w:color="808080"/>
               <w:right w:val="single" w:sz="4" w:space="0" w:color="000000"/>
             </w:tcBorders>
@@ -1824,7 +2509,6 @@
           <w:p>
             <w:pPr>
               <w:pStyle w:val="TabCellPG"/>
-              <w:widowControl w:val="false"/>
               <w:rPr/>
             </w:pPr>
             <w:r>
@@ -1851,7 +2535,6 @@
           <w:p>
             <w:pPr>
               <w:pStyle w:val="TabCellPG"/>
-              <w:widowControl w:val="false"/>
               <w:rPr/>
             </w:pPr>
             <w:r>
@@ -1863,26 +2546,12 @@
     </w:tbl>
     <w:p>
       <w:pPr>
-        <w:sectPr>
-          <w:footerReference w:type="default" r:id="rId9"/>
-          <w:type w:val="nextPage"/>
-          <w:pgSz w:w="11906" w:h="16838"/>
-          <w:pgMar w:left="567" w:right="567" w:gutter="0" w:header="0" w:top="567" w:footer="708" w:bottom="765"/>
-          <w:pgNumType w:fmt="decimal"/>
-          <w:formProt w:val="false"/>
-          <w:textDirection w:val="lrTb"/>
-          <w:docGrid w:type="default" w:linePitch="360" w:charSpace="8192"/>
-        </w:sectPr>
-      </w:pPr>
-    </w:p>
-    <w:p>
-      <w:pPr>
         <w:pStyle w:val="Heading4"/>
         <w:rPr/>
       </w:pPr>
       <w:r>
         <w:rPr/>
-        <w:t xml:space="preserve">Kandidierende für die Mitglieder der Klassenkonferenz </w:t>
+        <w:t xml:space="preserve">Kandidierende für stellvertretende Mitglieder der Klassenkonferenz </w:t>
       </w:r>
     </w:p>
     <w:p>
@@ -1892,19 +2561,29 @@
       </w:pPr>
       <w:r>
         <w:rPr/>
-        <w:t xml:space="preserve">Die Klassenelternversammlung hat mit einfacher Mehrheit beschlossen, die (stellvertretenden) Klassenelternsprecherinnen und Klassenelternsprecher in Personalunion auch als (stellvertretende) Mitglieder der Klassenkonferenz zu bestimmen: </w:t>
+        <w:t xml:space="preserve">Es sollen  </w:t>
       </w:r>
       <w:r>
         <w:rPr>
           <w:rStyle w:val="Eingabefeld"/>
         </w:rPr>
-        <w:t>ja/nein</w:t>
+        <w:t>   </w:t>
       </w:r>
       <w:r>
         <w:rPr>
           <w:color w:val="FFFFFF"/>
         </w:rPr>
         <w:t>.</w:t>
+      </w:r>
+      <w:r>
+        <w:rPr/>
+        <w:t xml:space="preserve"> stellvertretende Mitlieder der Klassenkonferenz gewählt werden. </w:t>
+      </w:r>
+      <w:r>
+        <w:rPr>
+          <w:rStyle w:val="Erluterung"/>
+        </w:rPr>
+        <w:t>(maximal 4)</w:t>
       </w:r>
       <w:r>
         <w:rPr/>
@@ -1946,7 +2625,6 @@
           <w:p>
             <w:pPr>
               <w:pStyle w:val="Tabhead"/>
-              <w:widowControl w:val="false"/>
               <w:spacing w:lineRule="exact" w:line="240" w:before="0" w:after="0"/>
               <w:jc w:val="center"/>
               <w:rPr/>
@@ -1971,7 +2649,6 @@
           <w:p>
             <w:pPr>
               <w:pStyle w:val="Tabhead"/>
-              <w:widowControl w:val="false"/>
               <w:spacing w:lineRule="exact" w:line="240" w:before="0" w:after="0"/>
               <w:jc w:val="center"/>
               <w:rPr/>
@@ -2006,7 +2683,6 @@
           <w:p>
             <w:pPr>
               <w:pStyle w:val="TabCellPG"/>
-              <w:widowControl w:val="false"/>
               <w:rPr/>
             </w:pPr>
             <w:r>
@@ -2033,7 +2709,6 @@
           <w:p>
             <w:pPr>
               <w:pStyle w:val="TabCellPG"/>
-              <w:widowControl w:val="false"/>
               <w:rPr/>
             </w:pPr>
             <w:r>
@@ -2065,7 +2740,6 @@
           <w:p>
             <w:pPr>
               <w:pStyle w:val="TabCellPG"/>
-              <w:widowControl w:val="false"/>
               <w:rPr/>
             </w:pPr>
             <w:r>
@@ -2092,7 +2766,6 @@
           <w:p>
             <w:pPr>
               <w:pStyle w:val="TabCellPG"/>
-              <w:widowControl w:val="false"/>
               <w:rPr/>
             </w:pPr>
             <w:r>
@@ -2124,7 +2797,6 @@
           <w:p>
             <w:pPr>
               <w:pStyle w:val="TabCellPG"/>
-              <w:widowControl w:val="false"/>
               <w:rPr/>
             </w:pPr>
             <w:r>
@@ -2151,7 +2823,6 @@
           <w:p>
             <w:pPr>
               <w:pStyle w:val="TabCellPG"/>
-              <w:widowControl w:val="false"/>
               <w:rPr/>
             </w:pPr>
             <w:r>
@@ -2161,16 +2832,6 @@
         </w:tc>
       </w:tr>
     </w:tbl>
-    <w:p>
-      <w:pPr>
-        <w:pStyle w:val="Erluterungen"/>
-        <w:rPr/>
-      </w:pPr>
-      <w:r>
-        <w:rPr/>
-        <w:t xml:space="preserve">(bei mehr als drei Kandidierenden bitte eigenes Blatt verwenden) </w:t>
-      </w:r>
-    </w:p>
     <w:p>
       <w:pPr>
         <w:pStyle w:val="Haupttext"/>
@@ -2194,17 +2855,7 @@
       </w:r>
       <w:r>
         <w:rPr/>
-        <w:t xml:space="preserve"> </w:t>
-      </w:r>
-      <w:r>
-        <w:rPr>
-          <w:rStyle w:val="Erluterung"/>
-        </w:rPr>
-        <w:t xml:space="preserve">(geheim/offen/Block), falls geheim: </w:t>
-      </w:r>
-      <w:r>
-        <w:rPr/>
-        <w:t xml:space="preserve"> Anzahl abgeg. Stimmzettel: </w:t>
+        <w:t xml:space="preserve">   Enthaltungen: </w:t>
       </w:r>
       <w:r>
         <w:rPr>
@@ -2220,7 +2871,7 @@
       </w:r>
       <w:r>
         <w:rPr/>
-        <w:t xml:space="preserve">, davon Enth.: </w:t>
+        <w:t xml:space="preserve">   ungültige Stimmen: </w:t>
       </w:r>
       <w:r>
         <w:rPr>
@@ -2236,17 +2887,43 @@
       </w:r>
       <w:r>
         <w:rPr/>
+        <w:t xml:space="preserve">   Anzahl Stimmzettel: </w:t>
+      </w:r>
+      <w:r>
+        <w:rPr>
+          <w:rStyle w:val="Eingabefeld"/>
+        </w:rPr>
+        <w:t>   </w:t>
+      </w:r>
+      <w:r>
+        <w:rPr>
+          <w:color w:val="FFFFFF"/>
+        </w:rPr>
+        <w:t>.</w:t>
+      </w:r>
+      <w:r>
+        <w:rPr/>
         <w:t xml:space="preserve"> </w:t>
       </w:r>
     </w:p>
     <w:p>
       <w:pPr>
+        <w:pStyle w:val="Erluterungen"/>
+        <w:rPr/>
+      </w:pPr>
+      <w:r>
+        <w:rPr/>
+        <w:t xml:space="preserve">(bei &gt; 3 Kandidierenden bitte Extrablatt nutzen; Wahlart: geheim/offen/Block; Anzahl Stimmzettel nur bei geheimer Wahl) </w:t>
+      </w:r>
+    </w:p>
+    <w:p>
+      <w:pPr>
         <w:pStyle w:val="Heading5"/>
         <w:rPr/>
       </w:pPr>
       <w:r>
         <w:rPr/>
-        <w:t xml:space="preserve">Wahlergebnis Mitglieder der Klassenkonferenz </w:t>
+        <w:t xml:space="preserve">Wahlergebnis stellvertretende Mitglieder der Klassenkonferenz </w:t>
       </w:r>
     </w:p>
     <w:tbl>
@@ -2263,8 +2940,9 @@
         </w:tblCellMar>
       </w:tblPr>
       <w:tblGrid>
-        <w:gridCol w:w="4630"/>
-        <w:gridCol w:w="6141"/>
+        <w:gridCol w:w="301"/>
+        <w:gridCol w:w="4638"/>
+        <w:gridCol w:w="5833"/>
       </w:tblGrid>
       <w:tr>
         <w:trPr>
@@ -2272,7 +2950,7 @@
         </w:trPr>
         <w:tc>
           <w:tcPr>
-            <w:tcW w:w="4630" w:type="dxa"/>
+            <w:tcW w:w="301" w:type="dxa"/>
             <w:tcBorders>
               <w:top w:val="single" w:sz="16" w:space="0" w:color="808080"/>
               <w:left w:val="single" w:sz="16" w:space="0" w:color="808080"/>
@@ -2283,21 +2961,20 @@
           </w:tcPr>
           <w:p>
             <w:pPr>
-              <w:pStyle w:val="WahlergTH"/>
-              <w:widowControl w:val="false"/>
+              <w:pStyle w:val="wahlergTH"/>
               <w:spacing w:lineRule="exact" w:line="240" w:before="0" w:after="0"/>
               <w:jc w:val="center"/>
               <w:rPr/>
             </w:pPr>
             <w:r>
               <w:rPr/>
-              <w:t>Name</w:t>
-            </w:r>
-          </w:p>
-        </w:tc>
-        <w:tc>
-          <w:tcPr>
-            <w:tcW w:w="6141" w:type="dxa"/>
+              <w:t>#</w:t>
+            </w:r>
+          </w:p>
+        </w:tc>
+        <w:tc>
+          <w:tcPr>
+            <w:tcW w:w="4638" w:type="dxa"/>
             <w:tcBorders>
               <w:top w:val="single" w:sz="16" w:space="0" w:color="808080"/>
               <w:left w:val="single" w:sz="16" w:space="0" w:color="808080"/>
@@ -2308,8 +2985,31 @@
           </w:tcPr>
           <w:p>
             <w:pPr>
-              <w:pStyle w:val="WahlergTH"/>
-              <w:widowControl w:val="false"/>
+              <w:pStyle w:val="wahlergTH"/>
+              <w:spacing w:lineRule="exact" w:line="240" w:before="0" w:after="0"/>
+              <w:jc w:val="center"/>
+              <w:rPr/>
+            </w:pPr>
+            <w:r>
+              <w:rPr/>
+              <w:t>Name</w:t>
+            </w:r>
+          </w:p>
+        </w:tc>
+        <w:tc>
+          <w:tcPr>
+            <w:tcW w:w="5833" w:type="dxa"/>
+            <w:tcBorders>
+              <w:top w:val="single" w:sz="16" w:space="0" w:color="808080"/>
+              <w:left w:val="single" w:sz="16" w:space="0" w:color="808080"/>
+              <w:bottom w:val="single" w:sz="16" w:space="0" w:color="808080"/>
+              <w:right w:val="single" w:sz="16" w:space="0" w:color="808080"/>
+            </w:tcBorders>
+            <w:shd w:color="808080" w:val="solid"/>
+          </w:tcPr>
+          <w:p>
+            <w:pPr>
+              <w:pStyle w:val="wahlergTH"/>
               <w:spacing w:lineRule="exact" w:line="240" w:before="0" w:after="0"/>
               <w:jc w:val="center"/>
               <w:rPr/>
@@ -2327,7 +3027,7 @@
         </w:trPr>
         <w:tc>
           <w:tcPr>
-            <w:tcW w:w="4630" w:type="dxa"/>
+            <w:tcW w:w="301" w:type="dxa"/>
             <w:tcBorders>
               <w:top w:val="single" w:sz="4" w:space="0" w:color="000000"/>
               <w:left w:val="single" w:sz="16" w:space="0" w:color="808080"/>
@@ -2344,17 +3044,42 @@
           <w:p>
             <w:pPr>
               <w:pStyle w:val="TabCellPG"/>
-              <w:widowControl w:val="false"/>
-              <w:rPr/>
-            </w:pPr>
-            <w:r>
-              <w:rPr/>
-            </w:r>
-          </w:p>
-        </w:tc>
-        <w:tc>
-          <w:tcPr>
-            <w:tcW w:w="6141" w:type="dxa"/>
+              <w:rPr/>
+            </w:pPr>
+            <w:r>
+              <w:rPr/>
+            </w:r>
+          </w:p>
+        </w:tc>
+        <w:tc>
+          <w:tcPr>
+            <w:tcW w:w="4638" w:type="dxa"/>
+            <w:tcBorders>
+              <w:top w:val="single" w:sz="4" w:space="0" w:color="000000"/>
+              <w:left w:val="single" w:sz="4" w:space="0" w:color="000000"/>
+              <w:bottom w:val="single" w:sz="4" w:space="0" w:color="000000"/>
+              <w:right w:val="single" w:sz="4" w:space="0" w:color="000000"/>
+            </w:tcBorders>
+            <w:tcMar>
+              <w:top w:w="0" w:type="dxa"/>
+              <w:left w:w="108" w:type="dxa"/>
+              <w:bottom w:w="0" w:type="dxa"/>
+              <w:right w:w="108" w:type="dxa"/>
+            </w:tcMar>
+          </w:tcPr>
+          <w:p>
+            <w:pPr>
+              <w:pStyle w:val="TabCellPG"/>
+              <w:rPr/>
+            </w:pPr>
+            <w:r>
+              <w:rPr/>
+            </w:r>
+          </w:p>
+        </w:tc>
+        <w:tc>
+          <w:tcPr>
+            <w:tcW w:w="5833" w:type="dxa"/>
             <w:tcBorders>
               <w:top w:val="single" w:sz="4" w:space="0" w:color="000000"/>
               <w:left w:val="single" w:sz="4" w:space="0" w:color="000000"/>
@@ -2371,7 +3096,6 @@
           <w:p>
             <w:pPr>
               <w:pStyle w:val="TabCellPG"/>
-              <w:widowControl w:val="false"/>
               <w:rPr/>
             </w:pPr>
             <w:r>
@@ -2386,7 +3110,173 @@
         </w:trPr>
         <w:tc>
           <w:tcPr>
-            <w:tcW w:w="4630" w:type="dxa"/>
+            <w:tcW w:w="301" w:type="dxa"/>
+            <w:tcBorders>
+              <w:top w:val="single" w:sz="4" w:space="0" w:color="000000"/>
+              <w:left w:val="single" w:sz="16" w:space="0" w:color="808080"/>
+              <w:bottom w:val="single" w:sz="4" w:space="0" w:color="000000"/>
+              <w:right w:val="single" w:sz="4" w:space="0" w:color="000000"/>
+            </w:tcBorders>
+            <w:tcMar>
+              <w:top w:w="0" w:type="dxa"/>
+              <w:left w:w="108" w:type="dxa"/>
+              <w:bottom w:w="0" w:type="dxa"/>
+              <w:right w:w="108" w:type="dxa"/>
+            </w:tcMar>
+          </w:tcPr>
+          <w:p>
+            <w:pPr>
+              <w:pStyle w:val="TabCellPG"/>
+              <w:rPr/>
+            </w:pPr>
+            <w:r>
+              <w:rPr/>
+            </w:r>
+          </w:p>
+        </w:tc>
+        <w:tc>
+          <w:tcPr>
+            <w:tcW w:w="4638" w:type="dxa"/>
+            <w:tcBorders>
+              <w:top w:val="single" w:sz="4" w:space="0" w:color="000000"/>
+              <w:left w:val="single" w:sz="4" w:space="0" w:color="000000"/>
+              <w:bottom w:val="single" w:sz="4" w:space="0" w:color="000000"/>
+              <w:right w:val="single" w:sz="4" w:space="0" w:color="000000"/>
+            </w:tcBorders>
+            <w:tcMar>
+              <w:top w:w="0" w:type="dxa"/>
+              <w:left w:w="108" w:type="dxa"/>
+              <w:bottom w:w="0" w:type="dxa"/>
+              <w:right w:w="108" w:type="dxa"/>
+            </w:tcMar>
+          </w:tcPr>
+          <w:p>
+            <w:pPr>
+              <w:pStyle w:val="TabCellPG"/>
+              <w:rPr/>
+            </w:pPr>
+            <w:r>
+              <w:rPr/>
+            </w:r>
+          </w:p>
+        </w:tc>
+        <w:tc>
+          <w:tcPr>
+            <w:tcW w:w="5833" w:type="dxa"/>
+            <w:tcBorders>
+              <w:top w:val="single" w:sz="4" w:space="0" w:color="000000"/>
+              <w:left w:val="single" w:sz="4" w:space="0" w:color="000000"/>
+              <w:bottom w:val="single" w:sz="4" w:space="0" w:color="000000"/>
+              <w:right w:val="single" w:sz="16" w:space="0" w:color="808080"/>
+            </w:tcBorders>
+            <w:tcMar>
+              <w:top w:w="0" w:type="dxa"/>
+              <w:left w:w="108" w:type="dxa"/>
+              <w:bottom w:w="0" w:type="dxa"/>
+              <w:right w:w="108" w:type="dxa"/>
+            </w:tcMar>
+          </w:tcPr>
+          <w:p>
+            <w:pPr>
+              <w:pStyle w:val="TabCellPG"/>
+              <w:rPr/>
+            </w:pPr>
+            <w:r>
+              <w:rPr/>
+            </w:r>
+          </w:p>
+        </w:tc>
+      </w:tr>
+      <w:tr>
+        <w:trPr>
+          <w:trHeight w:val="391" w:hRule="exact"/>
+        </w:trPr>
+        <w:tc>
+          <w:tcPr>
+            <w:tcW w:w="301" w:type="dxa"/>
+            <w:tcBorders>
+              <w:top w:val="single" w:sz="4" w:space="0" w:color="000000"/>
+              <w:left w:val="single" w:sz="16" w:space="0" w:color="808080"/>
+              <w:bottom w:val="single" w:sz="4" w:space="0" w:color="000000"/>
+              <w:right w:val="single" w:sz="4" w:space="0" w:color="000000"/>
+            </w:tcBorders>
+            <w:tcMar>
+              <w:top w:w="0" w:type="dxa"/>
+              <w:left w:w="108" w:type="dxa"/>
+              <w:bottom w:w="0" w:type="dxa"/>
+              <w:right w:w="108" w:type="dxa"/>
+            </w:tcMar>
+          </w:tcPr>
+          <w:p>
+            <w:pPr>
+              <w:pStyle w:val="TabCellPG"/>
+              <w:rPr/>
+            </w:pPr>
+            <w:r>
+              <w:rPr/>
+            </w:r>
+          </w:p>
+        </w:tc>
+        <w:tc>
+          <w:tcPr>
+            <w:tcW w:w="4638" w:type="dxa"/>
+            <w:tcBorders>
+              <w:top w:val="single" w:sz="4" w:space="0" w:color="000000"/>
+              <w:left w:val="single" w:sz="4" w:space="0" w:color="000000"/>
+              <w:bottom w:val="single" w:sz="4" w:space="0" w:color="000000"/>
+              <w:right w:val="single" w:sz="4" w:space="0" w:color="000000"/>
+            </w:tcBorders>
+            <w:tcMar>
+              <w:top w:w="0" w:type="dxa"/>
+              <w:left w:w="108" w:type="dxa"/>
+              <w:bottom w:w="0" w:type="dxa"/>
+              <w:right w:w="108" w:type="dxa"/>
+            </w:tcMar>
+          </w:tcPr>
+          <w:p>
+            <w:pPr>
+              <w:pStyle w:val="TabCellPG"/>
+              <w:rPr/>
+            </w:pPr>
+            <w:r>
+              <w:rPr/>
+            </w:r>
+          </w:p>
+        </w:tc>
+        <w:tc>
+          <w:tcPr>
+            <w:tcW w:w="5833" w:type="dxa"/>
+            <w:tcBorders>
+              <w:top w:val="single" w:sz="4" w:space="0" w:color="000000"/>
+              <w:left w:val="single" w:sz="4" w:space="0" w:color="000000"/>
+              <w:bottom w:val="single" w:sz="4" w:space="0" w:color="000000"/>
+              <w:right w:val="single" w:sz="16" w:space="0" w:color="808080"/>
+            </w:tcBorders>
+            <w:tcMar>
+              <w:top w:w="0" w:type="dxa"/>
+              <w:left w:w="108" w:type="dxa"/>
+              <w:bottom w:w="0" w:type="dxa"/>
+              <w:right w:w="108" w:type="dxa"/>
+            </w:tcMar>
+          </w:tcPr>
+          <w:p>
+            <w:pPr>
+              <w:pStyle w:val="TabCellPG"/>
+              <w:rPr/>
+            </w:pPr>
+            <w:r>
+              <w:rPr/>
+            </w:r>
+          </w:p>
+        </w:tc>
+      </w:tr>
+      <w:tr>
+        <w:trPr>
+          <w:trHeight w:val="391" w:hRule="exact"/>
+        </w:trPr>
+        <w:tc>
+          <w:tcPr>
+            <w:tcW w:w="301" w:type="dxa"/>
             <w:tcBorders>
               <w:top w:val="single" w:sz="4" w:space="0" w:color="000000"/>
               <w:left w:val="single" w:sz="16" w:space="0" w:color="808080"/>
@@ -2403,17 +3293,42 @@
           <w:p>
             <w:pPr>
               <w:pStyle w:val="TabCellPG"/>
-              <w:widowControl w:val="false"/>
-              <w:rPr/>
-            </w:pPr>
-            <w:r>
-              <w:rPr/>
-            </w:r>
-          </w:p>
-        </w:tc>
-        <w:tc>
-          <w:tcPr>
-            <w:tcW w:w="6141" w:type="dxa"/>
+              <w:rPr/>
+            </w:pPr>
+            <w:r>
+              <w:rPr/>
+            </w:r>
+          </w:p>
+        </w:tc>
+        <w:tc>
+          <w:tcPr>
+            <w:tcW w:w="4638" w:type="dxa"/>
+            <w:tcBorders>
+              <w:top w:val="single" w:sz="4" w:space="0" w:color="000000"/>
+              <w:left w:val="single" w:sz="4" w:space="0" w:color="000000"/>
+              <w:bottom w:val="single" w:sz="16" w:space="0" w:color="808080"/>
+              <w:right w:val="single" w:sz="4" w:space="0" w:color="000000"/>
+            </w:tcBorders>
+            <w:tcMar>
+              <w:top w:w="0" w:type="dxa"/>
+              <w:left w:w="108" w:type="dxa"/>
+              <w:bottom w:w="0" w:type="dxa"/>
+              <w:right w:w="108" w:type="dxa"/>
+            </w:tcMar>
+          </w:tcPr>
+          <w:p>
+            <w:pPr>
+              <w:pStyle w:val="TabCellPG"/>
+              <w:rPr/>
+            </w:pPr>
+            <w:r>
+              <w:rPr/>
+            </w:r>
+          </w:p>
+        </w:tc>
+        <w:tc>
+          <w:tcPr>
+            <w:tcW w:w="5833" w:type="dxa"/>
             <w:tcBorders>
               <w:top w:val="single" w:sz="4" w:space="0" w:color="000000"/>
               <w:left w:val="single" w:sz="4" w:space="0" w:color="000000"/>
@@ -2430,7 +3345,6 @@
           <w:p>
             <w:pPr>
               <w:pStyle w:val="TabCellPG"/>
-              <w:widowControl w:val="false"/>
               <w:rPr/>
             </w:pPr>
             <w:r>
@@ -2442,12 +3356,21 @@
     </w:tbl>
     <w:p>
       <w:pPr>
-        <w:pStyle w:val="Heading4"/>
-        <w:rPr/>
-      </w:pPr>
-      <w:r>
-        <w:rPr/>
-        <w:t xml:space="preserve">Kandidierende für stellvertretende Mitglieder der Klassenkonferenz </w:t>
+        <w:pStyle w:val="Normal"/>
+        <w:rPr/>
+      </w:pPr>
+      <w:r>
+        <w:rPr/>
+      </w:r>
+    </w:p>
+    <w:p>
+      <w:pPr>
+        <w:pStyle w:val="Heading2"/>
+        <w:rPr/>
+      </w:pPr>
+      <w:r>
+        <w:rPr/>
+        <w:t xml:space="preserve">4. Einspruchsrecht und Unterschrift(en) der Wahlleiter:innen und Helfer:innen </w:t>
       </w:r>
     </w:p>
     <w:p>
@@ -2457,33 +3380,7 @@
       </w:pPr>
       <w:r>
         <w:rPr/>
-        <w:t xml:space="preserve">Es sollen  </w:t>
-      </w:r>
-      <w:r>
-        <w:rPr>
-          <w:rStyle w:val="Eingabefeld"/>
-        </w:rPr>
-        <w:t>   </w:t>
-      </w:r>
-      <w:r>
-        <w:rPr>
-          <w:color w:val="FFFFFF"/>
-        </w:rPr>
-        <w:t>.</w:t>
-      </w:r>
-      <w:r>
-        <w:rPr/>
-        <w:t xml:space="preserve"> stellvertretende Elternsprecherinnen oder Elternsprecher gewählt werden. </w:t>
-      </w:r>
-      <w:r>
-        <w:rPr>
-          <w:rStyle w:val="Erluterung"/>
-        </w:rPr>
-        <w:t>(maximal 4)</w:t>
-      </w:r>
-      <w:r>
-        <w:rPr/>
-        <w:t xml:space="preserve"> </w:t>
+        <w:t xml:space="preserve">Einspruch gegen die Wahlen oder Wahldurchführung sind innerhalb einer Woche schriftlich begründet bei der Wahlleitung oder der Schulleitung einzulegen. </w:t>
       </w:r>
     </w:p>
     <w:tbl>
@@ -2500,16 +3397,18 @@
         </w:tblCellMar>
       </w:tblPr>
       <w:tblGrid>
-        <w:gridCol w:w="4602"/>
-        <w:gridCol w:w="6169"/>
+        <w:gridCol w:w="4603"/>
+        <w:gridCol w:w="1354"/>
+        <w:gridCol w:w="1353"/>
+        <w:gridCol w:w="3461"/>
       </w:tblGrid>
       <w:tr>
         <w:trPr>
-          <w:trHeight w:val="269" w:hRule="exact"/>
+          <w:trHeight w:val="472" w:hRule="exact"/>
         </w:trPr>
         <w:tc>
           <w:tcPr>
-            <w:tcW w:w="4602" w:type="dxa"/>
+            <w:tcW w:w="4603" w:type="dxa"/>
             <w:tcBorders>
               <w:top w:val="single" w:sz="8" w:space="0" w:color="000000"/>
               <w:left w:val="single" w:sz="8" w:space="0" w:color="000000"/>
@@ -2521,7 +3420,6 @@
           <w:p>
             <w:pPr>
               <w:pStyle w:val="Tabhead"/>
-              <w:widowControl w:val="false"/>
               <w:spacing w:lineRule="exact" w:line="240" w:before="0" w:after="0"/>
               <w:jc w:val="center"/>
               <w:rPr/>
@@ -2534,7 +3432,7 @@
         </w:tc>
         <w:tc>
           <w:tcPr>
-            <w:tcW w:w="6169" w:type="dxa"/>
+            <w:tcW w:w="1354" w:type="dxa"/>
             <w:tcBorders>
               <w:top w:val="single" w:sz="8" w:space="0" w:color="000000"/>
               <w:left w:val="single" w:sz="8" w:space="0" w:color="000000"/>
@@ -2546,647 +3444,19 @@
           <w:p>
             <w:pPr>
               <w:pStyle w:val="Tabhead"/>
-              <w:widowControl w:val="false"/>
               <w:spacing w:lineRule="exact" w:line="240" w:before="0" w:after="0"/>
               <w:jc w:val="center"/>
               <w:rPr/>
             </w:pPr>
             <w:r>
               <w:rPr/>
-              <w:t>Anzahl der Stimmen</w:t>
-            </w:r>
-          </w:p>
-        </w:tc>
-      </w:tr>
-      <w:tr>
-        <w:trPr>
-          <w:trHeight w:val="391" w:hRule="exact"/>
-        </w:trPr>
-        <w:tc>
-          <w:tcPr>
-            <w:tcW w:w="4602" w:type="dxa"/>
-            <w:tcBorders>
-              <w:top w:val="single" w:sz="4" w:space="0" w:color="000000"/>
-              <w:left w:val="single" w:sz="8" w:space="0" w:color="000000"/>
-              <w:bottom w:val="single" w:sz="4" w:space="0" w:color="000000"/>
-              <w:right w:val="single" w:sz="4" w:space="0" w:color="000000"/>
-            </w:tcBorders>
-            <w:tcMar>
-              <w:top w:w="0" w:type="dxa"/>
-              <w:left w:w="108" w:type="dxa"/>
-              <w:bottom w:w="0" w:type="dxa"/>
-              <w:right w:w="108" w:type="dxa"/>
-            </w:tcMar>
-          </w:tcPr>
-          <w:p>
-            <w:pPr>
-              <w:pStyle w:val="TabCellPG"/>
-              <w:widowControl w:val="false"/>
-              <w:rPr/>
-            </w:pPr>
-            <w:r>
-              <w:rPr/>
-            </w:r>
-          </w:p>
-        </w:tc>
-        <w:tc>
-          <w:tcPr>
-            <w:tcW w:w="6169" w:type="dxa"/>
-            <w:tcBorders>
-              <w:top w:val="single" w:sz="4" w:space="0" w:color="000000"/>
-              <w:left w:val="single" w:sz="4" w:space="0" w:color="000000"/>
-              <w:bottom w:val="single" w:sz="4" w:space="0" w:color="000000"/>
-              <w:right w:val="single" w:sz="8" w:space="0" w:color="000000"/>
-            </w:tcBorders>
-            <w:tcMar>
-              <w:top w:w="0" w:type="dxa"/>
-              <w:left w:w="108" w:type="dxa"/>
-              <w:bottom w:w="0" w:type="dxa"/>
-              <w:right w:w="108" w:type="dxa"/>
-            </w:tcMar>
-          </w:tcPr>
-          <w:p>
-            <w:pPr>
-              <w:pStyle w:val="TabCellPG"/>
-              <w:widowControl w:val="false"/>
-              <w:rPr/>
-            </w:pPr>
-            <w:r>
-              <w:rPr/>
-            </w:r>
-          </w:p>
-        </w:tc>
-      </w:tr>
-      <w:tr>
-        <w:trPr>
-          <w:trHeight w:val="391" w:hRule="exact"/>
-        </w:trPr>
-        <w:tc>
-          <w:tcPr>
-            <w:tcW w:w="4602" w:type="dxa"/>
-            <w:tcBorders>
-              <w:top w:val="single" w:sz="4" w:space="0" w:color="000000"/>
-              <w:left w:val="single" w:sz="8" w:space="0" w:color="000000"/>
-              <w:bottom w:val="single" w:sz="4" w:space="0" w:color="000000"/>
-              <w:right w:val="single" w:sz="4" w:space="0" w:color="000000"/>
-            </w:tcBorders>
-            <w:tcMar>
-              <w:top w:w="0" w:type="dxa"/>
-              <w:left w:w="108" w:type="dxa"/>
-              <w:bottom w:w="0" w:type="dxa"/>
-              <w:right w:w="108" w:type="dxa"/>
-            </w:tcMar>
-          </w:tcPr>
-          <w:p>
-            <w:pPr>
-              <w:pStyle w:val="TabCellPG"/>
-              <w:widowControl w:val="false"/>
-              <w:rPr/>
-            </w:pPr>
-            <w:r>
-              <w:rPr/>
-            </w:r>
-          </w:p>
-        </w:tc>
-        <w:tc>
-          <w:tcPr>
-            <w:tcW w:w="6169" w:type="dxa"/>
-            <w:tcBorders>
-              <w:top w:val="single" w:sz="4" w:space="0" w:color="000000"/>
-              <w:left w:val="single" w:sz="4" w:space="0" w:color="000000"/>
-              <w:bottom w:val="single" w:sz="4" w:space="0" w:color="000000"/>
-              <w:right w:val="single" w:sz="8" w:space="0" w:color="000000"/>
-            </w:tcBorders>
-            <w:tcMar>
-              <w:top w:w="0" w:type="dxa"/>
-              <w:left w:w="108" w:type="dxa"/>
-              <w:bottom w:w="0" w:type="dxa"/>
-              <w:right w:w="108" w:type="dxa"/>
-            </w:tcMar>
-          </w:tcPr>
-          <w:p>
-            <w:pPr>
-              <w:pStyle w:val="TabCellPG"/>
-              <w:widowControl w:val="false"/>
-              <w:rPr/>
-            </w:pPr>
-            <w:r>
-              <w:rPr/>
-            </w:r>
-          </w:p>
-        </w:tc>
-      </w:tr>
-      <w:tr>
-        <w:trPr>
-          <w:trHeight w:val="391" w:hRule="exact"/>
-        </w:trPr>
-        <w:tc>
-          <w:tcPr>
-            <w:tcW w:w="4602" w:type="dxa"/>
-            <w:tcBorders>
-              <w:top w:val="single" w:sz="4" w:space="0" w:color="000000"/>
-              <w:left w:val="single" w:sz="8" w:space="0" w:color="000000"/>
-              <w:bottom w:val="single" w:sz="8" w:space="0" w:color="000000"/>
-              <w:right w:val="single" w:sz="4" w:space="0" w:color="000000"/>
-            </w:tcBorders>
-            <w:tcMar>
-              <w:top w:w="0" w:type="dxa"/>
-              <w:left w:w="108" w:type="dxa"/>
-              <w:bottom w:w="0" w:type="dxa"/>
-              <w:right w:w="108" w:type="dxa"/>
-            </w:tcMar>
-          </w:tcPr>
-          <w:p>
-            <w:pPr>
-              <w:pStyle w:val="TabCellPG"/>
-              <w:widowControl w:val="false"/>
-              <w:rPr/>
-            </w:pPr>
-            <w:r>
-              <w:rPr/>
-            </w:r>
-          </w:p>
-        </w:tc>
-        <w:tc>
-          <w:tcPr>
-            <w:tcW w:w="6169" w:type="dxa"/>
-            <w:tcBorders>
-              <w:top w:val="single" w:sz="4" w:space="0" w:color="000000"/>
-              <w:left w:val="single" w:sz="4" w:space="0" w:color="000000"/>
-              <w:bottom w:val="single" w:sz="8" w:space="0" w:color="000000"/>
-              <w:right w:val="single" w:sz="8" w:space="0" w:color="000000"/>
-            </w:tcBorders>
-            <w:tcMar>
-              <w:top w:w="0" w:type="dxa"/>
-              <w:left w:w="108" w:type="dxa"/>
-              <w:bottom w:w="0" w:type="dxa"/>
-              <w:right w:w="108" w:type="dxa"/>
-            </w:tcMar>
-          </w:tcPr>
-          <w:p>
-            <w:pPr>
-              <w:pStyle w:val="TabCellPG"/>
-              <w:widowControl w:val="false"/>
-              <w:rPr/>
-            </w:pPr>
-            <w:r>
-              <w:rPr/>
-            </w:r>
-          </w:p>
-        </w:tc>
-      </w:tr>
-    </w:tbl>
-    <w:p>
-      <w:pPr>
-        <w:pStyle w:val="Erluterungen"/>
-        <w:rPr/>
-      </w:pPr>
-      <w:r>
-        <w:rPr/>
-        <w:t xml:space="preserve">(bei mehr als drei Kandidierenden bitte eigenes Blatt verwenden) </w:t>
-      </w:r>
-    </w:p>
-    <w:p>
-      <w:pPr>
-        <w:pStyle w:val="Haupttext"/>
-        <w:rPr/>
-      </w:pPr>
-      <w:r>
-        <w:rPr/>
-        <w:t xml:space="preserve">Wahlart: </w:t>
-      </w:r>
-      <w:r>
-        <w:rPr>
-          <w:rStyle w:val="Eingabefeld"/>
-        </w:rPr>
-        <w:t>     </w:t>
-      </w:r>
-      <w:r>
-        <w:rPr>
-          <w:color w:val="FFFFFF"/>
-        </w:rPr>
-        <w:t>.</w:t>
-      </w:r>
-      <w:r>
-        <w:rPr/>
-        <w:t xml:space="preserve"> </w:t>
-      </w:r>
-      <w:r>
-        <w:rPr>
-          <w:rStyle w:val="Erluterung"/>
-        </w:rPr>
-        <w:t xml:space="preserve">(geheim/offen/Block), falls geheim: </w:t>
-      </w:r>
-      <w:r>
-        <w:rPr/>
-        <w:t xml:space="preserve"> Anzahl abgeg. Stimmzettel: </w:t>
-      </w:r>
-      <w:r>
-        <w:rPr>
-          <w:rStyle w:val="Eingabefeld"/>
-        </w:rPr>
-        <w:t>   </w:t>
-      </w:r>
-      <w:r>
-        <w:rPr>
-          <w:color w:val="FFFFFF"/>
-        </w:rPr>
-        <w:t>.</w:t>
-      </w:r>
-      <w:r>
-        <w:rPr/>
-        <w:t xml:space="preserve">, davon Enth.: </w:t>
-      </w:r>
-      <w:r>
-        <w:rPr>
-          <w:rStyle w:val="Eingabefeld"/>
-        </w:rPr>
-        <w:t>   </w:t>
-      </w:r>
-      <w:r>
-        <w:rPr>
-          <w:color w:val="FFFFFF"/>
-        </w:rPr>
-        <w:t>.</w:t>
-      </w:r>
-      <w:r>
-        <w:rPr/>
-        <w:t xml:space="preserve"> </w:t>
-      </w:r>
-    </w:p>
-    <w:p>
-      <w:pPr>
-        <w:pStyle w:val="Heading5"/>
-        <w:rPr/>
-      </w:pPr>
-      <w:r>
-        <w:rPr/>
-        <w:t xml:space="preserve">Wahlergebnis stellvertretende Mitglieder der Klassenkonferenz </w:t>
-      </w:r>
-    </w:p>
-    <w:tbl>
-      <w:tblPr>
-        <w:tblW w:w="5000" w:type="pct"/>
-        <w:jc w:val="left"/>
-        <w:tblInd w:w="0" w:type="dxa"/>
-        <w:tblLayout w:type="fixed"/>
-        <w:tblCellMar>
-          <w:top w:w="14" w:type="dxa"/>
-          <w:left w:w="56" w:type="dxa"/>
-          <w:bottom w:w="14" w:type="dxa"/>
-          <w:right w:w="56" w:type="dxa"/>
-        </w:tblCellMar>
-      </w:tblPr>
-      <w:tblGrid>
-        <w:gridCol w:w="4630"/>
-        <w:gridCol w:w="6141"/>
-      </w:tblGrid>
-      <w:tr>
-        <w:trPr>
-          <w:trHeight w:val="269" w:hRule="exact"/>
-        </w:trPr>
-        <w:tc>
-          <w:tcPr>
-            <w:tcW w:w="4630" w:type="dxa"/>
-            <w:tcBorders>
-              <w:top w:val="single" w:sz="16" w:space="0" w:color="808080"/>
-              <w:left w:val="single" w:sz="16" w:space="0" w:color="808080"/>
-              <w:bottom w:val="single" w:sz="16" w:space="0" w:color="808080"/>
-              <w:right w:val="single" w:sz="16" w:space="0" w:color="808080"/>
-            </w:tcBorders>
-            <w:shd w:color="808080" w:val="solid"/>
-          </w:tcPr>
-          <w:p>
-            <w:pPr>
-              <w:pStyle w:val="WahlergTH"/>
-              <w:widowControl w:val="false"/>
-              <w:spacing w:lineRule="exact" w:line="240" w:before="0" w:after="0"/>
-              <w:jc w:val="center"/>
-              <w:rPr/>
-            </w:pPr>
-            <w:r>
-              <w:rPr/>
-              <w:t>Name</w:t>
-            </w:r>
-          </w:p>
-        </w:tc>
-        <w:tc>
-          <w:tcPr>
-            <w:tcW w:w="6141" w:type="dxa"/>
-            <w:tcBorders>
-              <w:top w:val="single" w:sz="16" w:space="0" w:color="808080"/>
-              <w:left w:val="single" w:sz="16" w:space="0" w:color="808080"/>
-              <w:bottom w:val="single" w:sz="16" w:space="0" w:color="808080"/>
-              <w:right w:val="single" w:sz="16" w:space="0" w:color="808080"/>
-            </w:tcBorders>
-            <w:shd w:color="808080" w:val="solid"/>
-          </w:tcPr>
-          <w:p>
-            <w:pPr>
-              <w:pStyle w:val="WahlergTH"/>
-              <w:widowControl w:val="false"/>
-              <w:spacing w:lineRule="exact" w:line="240" w:before="0" w:after="0"/>
-              <w:jc w:val="center"/>
-              <w:rPr/>
-            </w:pPr>
-            <w:r>
-              <w:rPr/>
-              <w:t>E-Mail / Telefon</w:t>
-            </w:r>
-          </w:p>
-        </w:tc>
-      </w:tr>
-      <w:tr>
-        <w:trPr>
-          <w:trHeight w:val="391" w:hRule="exact"/>
-        </w:trPr>
-        <w:tc>
-          <w:tcPr>
-            <w:tcW w:w="4630" w:type="dxa"/>
-            <w:tcBorders>
-              <w:top w:val="single" w:sz="4" w:space="0" w:color="000000"/>
-              <w:left w:val="single" w:sz="16" w:space="0" w:color="808080"/>
-              <w:bottom w:val="single" w:sz="4" w:space="0" w:color="000000"/>
-              <w:right w:val="single" w:sz="4" w:space="0" w:color="000000"/>
-            </w:tcBorders>
-            <w:tcMar>
-              <w:top w:w="0" w:type="dxa"/>
-              <w:left w:w="108" w:type="dxa"/>
-              <w:bottom w:w="0" w:type="dxa"/>
-              <w:right w:w="108" w:type="dxa"/>
-            </w:tcMar>
-          </w:tcPr>
-          <w:p>
-            <w:pPr>
-              <w:pStyle w:val="TabCellPG"/>
-              <w:widowControl w:val="false"/>
-              <w:rPr/>
-            </w:pPr>
-            <w:r>
-              <w:rPr/>
-            </w:r>
-          </w:p>
-        </w:tc>
-        <w:tc>
-          <w:tcPr>
-            <w:tcW w:w="6141" w:type="dxa"/>
-            <w:tcBorders>
-              <w:top w:val="single" w:sz="4" w:space="0" w:color="000000"/>
-              <w:left w:val="single" w:sz="4" w:space="0" w:color="000000"/>
-              <w:bottom w:val="single" w:sz="4" w:space="0" w:color="000000"/>
-              <w:right w:val="single" w:sz="16" w:space="0" w:color="808080"/>
-            </w:tcBorders>
-            <w:tcMar>
-              <w:top w:w="0" w:type="dxa"/>
-              <w:left w:w="108" w:type="dxa"/>
-              <w:bottom w:w="0" w:type="dxa"/>
-              <w:right w:w="108" w:type="dxa"/>
-            </w:tcMar>
-          </w:tcPr>
-          <w:p>
-            <w:pPr>
-              <w:pStyle w:val="TabCellPG"/>
-              <w:widowControl w:val="false"/>
-              <w:rPr/>
-            </w:pPr>
-            <w:r>
-              <w:rPr/>
-            </w:r>
-          </w:p>
-        </w:tc>
-      </w:tr>
-      <w:tr>
-        <w:trPr>
-          <w:trHeight w:val="391" w:hRule="exact"/>
-        </w:trPr>
-        <w:tc>
-          <w:tcPr>
-            <w:tcW w:w="4630" w:type="dxa"/>
-            <w:tcBorders>
-              <w:top w:val="single" w:sz="4" w:space="0" w:color="000000"/>
-              <w:left w:val="single" w:sz="16" w:space="0" w:color="808080"/>
-              <w:bottom w:val="single" w:sz="4" w:space="0" w:color="000000"/>
-              <w:right w:val="single" w:sz="4" w:space="0" w:color="000000"/>
-            </w:tcBorders>
-            <w:tcMar>
-              <w:top w:w="0" w:type="dxa"/>
-              <w:left w:w="108" w:type="dxa"/>
-              <w:bottom w:w="0" w:type="dxa"/>
-              <w:right w:w="108" w:type="dxa"/>
-            </w:tcMar>
-          </w:tcPr>
-          <w:p>
-            <w:pPr>
-              <w:pStyle w:val="TabCellPG"/>
-              <w:widowControl w:val="false"/>
-              <w:rPr/>
-            </w:pPr>
-            <w:r>
-              <w:rPr/>
-            </w:r>
-          </w:p>
-        </w:tc>
-        <w:tc>
-          <w:tcPr>
-            <w:tcW w:w="6141" w:type="dxa"/>
-            <w:tcBorders>
-              <w:top w:val="single" w:sz="4" w:space="0" w:color="000000"/>
-              <w:left w:val="single" w:sz="4" w:space="0" w:color="000000"/>
-              <w:bottom w:val="single" w:sz="4" w:space="0" w:color="000000"/>
-              <w:right w:val="single" w:sz="16" w:space="0" w:color="808080"/>
-            </w:tcBorders>
-            <w:tcMar>
-              <w:top w:w="0" w:type="dxa"/>
-              <w:left w:w="108" w:type="dxa"/>
-              <w:bottom w:w="0" w:type="dxa"/>
-              <w:right w:w="108" w:type="dxa"/>
-            </w:tcMar>
-          </w:tcPr>
-          <w:p>
-            <w:pPr>
-              <w:pStyle w:val="TabCellPG"/>
-              <w:widowControl w:val="false"/>
-              <w:rPr/>
-            </w:pPr>
-            <w:r>
-              <w:rPr/>
-            </w:r>
-          </w:p>
-        </w:tc>
-      </w:tr>
-      <w:tr>
-        <w:trPr>
-          <w:trHeight w:val="391" w:hRule="exact"/>
-        </w:trPr>
-        <w:tc>
-          <w:tcPr>
-            <w:tcW w:w="4630" w:type="dxa"/>
-            <w:tcBorders>
-              <w:top w:val="single" w:sz="4" w:space="0" w:color="000000"/>
-              <w:left w:val="single" w:sz="16" w:space="0" w:color="808080"/>
-              <w:bottom w:val="single" w:sz="4" w:space="0" w:color="000000"/>
-              <w:right w:val="single" w:sz="4" w:space="0" w:color="000000"/>
-            </w:tcBorders>
-            <w:tcMar>
-              <w:top w:w="0" w:type="dxa"/>
-              <w:left w:w="108" w:type="dxa"/>
-              <w:bottom w:w="0" w:type="dxa"/>
-              <w:right w:w="108" w:type="dxa"/>
-            </w:tcMar>
-          </w:tcPr>
-          <w:p>
-            <w:pPr>
-              <w:pStyle w:val="TabCellPG"/>
-              <w:widowControl w:val="false"/>
-              <w:rPr/>
-            </w:pPr>
-            <w:r>
-              <w:rPr/>
-            </w:r>
-          </w:p>
-        </w:tc>
-        <w:tc>
-          <w:tcPr>
-            <w:tcW w:w="6141" w:type="dxa"/>
-            <w:tcBorders>
-              <w:top w:val="single" w:sz="4" w:space="0" w:color="000000"/>
-              <w:left w:val="single" w:sz="4" w:space="0" w:color="000000"/>
-              <w:bottom w:val="single" w:sz="4" w:space="0" w:color="000000"/>
-              <w:right w:val="single" w:sz="16" w:space="0" w:color="808080"/>
-            </w:tcBorders>
-            <w:tcMar>
-              <w:top w:w="0" w:type="dxa"/>
-              <w:left w:w="108" w:type="dxa"/>
-              <w:bottom w:w="0" w:type="dxa"/>
-              <w:right w:w="108" w:type="dxa"/>
-            </w:tcMar>
-          </w:tcPr>
-          <w:p>
-            <w:pPr>
-              <w:pStyle w:val="TabCellPG"/>
-              <w:widowControl w:val="false"/>
-              <w:rPr/>
-            </w:pPr>
-            <w:r>
-              <w:rPr/>
-            </w:r>
-          </w:p>
-        </w:tc>
-      </w:tr>
-      <w:tr>
-        <w:trPr>
-          <w:trHeight w:val="391" w:hRule="exact"/>
-        </w:trPr>
-        <w:tc>
-          <w:tcPr>
-            <w:tcW w:w="4630" w:type="dxa"/>
-            <w:tcBorders>
-              <w:top w:val="single" w:sz="4" w:space="0" w:color="000000"/>
-              <w:left w:val="single" w:sz="16" w:space="0" w:color="808080"/>
-              <w:bottom w:val="single" w:sz="16" w:space="0" w:color="808080"/>
-              <w:right w:val="single" w:sz="4" w:space="0" w:color="000000"/>
-            </w:tcBorders>
-            <w:tcMar>
-              <w:top w:w="0" w:type="dxa"/>
-              <w:left w:w="108" w:type="dxa"/>
-              <w:bottom w:w="0" w:type="dxa"/>
-              <w:right w:w="108" w:type="dxa"/>
-            </w:tcMar>
-          </w:tcPr>
-          <w:p>
-            <w:pPr>
-              <w:pStyle w:val="TabCellPG"/>
-              <w:widowControl w:val="false"/>
-              <w:rPr/>
-            </w:pPr>
-            <w:r>
-              <w:rPr/>
-            </w:r>
-          </w:p>
-        </w:tc>
-        <w:tc>
-          <w:tcPr>
-            <w:tcW w:w="6141" w:type="dxa"/>
-            <w:tcBorders>
-              <w:top w:val="single" w:sz="4" w:space="0" w:color="000000"/>
-              <w:left w:val="single" w:sz="4" w:space="0" w:color="000000"/>
-              <w:bottom w:val="single" w:sz="16" w:space="0" w:color="808080"/>
-              <w:right w:val="single" w:sz="16" w:space="0" w:color="808080"/>
-            </w:tcBorders>
-            <w:tcMar>
-              <w:top w:w="0" w:type="dxa"/>
-              <w:left w:w="108" w:type="dxa"/>
-              <w:bottom w:w="0" w:type="dxa"/>
-              <w:right w:w="108" w:type="dxa"/>
-            </w:tcMar>
-          </w:tcPr>
-          <w:p>
-            <w:pPr>
-              <w:pStyle w:val="TabCellPG"/>
-              <w:widowControl w:val="false"/>
-              <w:rPr/>
-            </w:pPr>
-            <w:r>
-              <w:rPr/>
-            </w:r>
-          </w:p>
-        </w:tc>
-      </w:tr>
-    </w:tbl>
-    <w:p>
-      <w:pPr>
-        <w:pStyle w:val="Normal"/>
-        <w:rPr/>
-      </w:pPr>
-      <w:r>
-        <w:rPr/>
-      </w:r>
-    </w:p>
-    <w:p>
-      <w:pPr>
-        <w:pStyle w:val="Heading2"/>
-        <w:rPr/>
-      </w:pPr>
-      <w:r>
-        <w:rPr/>
-        <w:t>4. Einspruchsrecht und Unterschrift(en) der Wahlleitung</w:t>
-      </w:r>
-    </w:p>
-    <w:p>
-      <w:pPr>
-        <w:pStyle w:val="Haupttext"/>
-        <w:rPr/>
-      </w:pPr>
-      <w:r>
-        <w:rPr/>
-        <w:t xml:space="preserve">Einspruch gegen die Wahlen oder Wahldurchführung sind schriftlich begründet bei der Wahlleitung einzulegen. </w:t>
-      </w:r>
-    </w:p>
-    <w:tbl>
-      <w:tblPr>
-        <w:tblW w:w="5000" w:type="pct"/>
-        <w:jc w:val="left"/>
-        <w:tblInd w:w="0" w:type="dxa"/>
-        <w:tblLayout w:type="fixed"/>
-        <w:tblCellMar>
-          <w:top w:w="14" w:type="dxa"/>
-          <w:left w:w="56" w:type="dxa"/>
-          <w:bottom w:w="14" w:type="dxa"/>
-          <w:right w:w="56" w:type="dxa"/>
-        </w:tblCellMar>
-      </w:tblPr>
-      <w:tblGrid>
-        <w:gridCol w:w="4602"/>
-        <w:gridCol w:w="2708"/>
-        <w:gridCol w:w="3462"/>
-      </w:tblGrid>
-      <w:tr>
-        <w:trPr>
-          <w:trHeight w:val="269" w:hRule="exact"/>
-        </w:trPr>
-        <w:tc>
-          <w:tcPr>
-            <w:tcW w:w="4602" w:type="dxa"/>
+              <w:t xml:space="preserve">geleitete Wahlen </w:t>
+            </w:r>
+          </w:p>
+        </w:tc>
+        <w:tc>
+          <w:tcPr>
+            <w:tcW w:w="1353" w:type="dxa"/>
             <w:tcBorders>
               <w:top w:val="single" w:sz="8" w:space="0" w:color="000000"/>
               <w:left w:val="single" w:sz="8" w:space="0" w:color="000000"/>
@@ -3198,20 +3468,19 @@
           <w:p>
             <w:pPr>
               <w:pStyle w:val="Tabhead"/>
-              <w:widowControl w:val="false"/>
               <w:spacing w:lineRule="exact" w:line="240" w:before="0" w:after="0"/>
               <w:jc w:val="center"/>
               <w:rPr/>
             </w:pPr>
             <w:r>
               <w:rPr/>
-              <w:t>Name</w:t>
-            </w:r>
-          </w:p>
-        </w:tc>
-        <w:tc>
-          <w:tcPr>
-            <w:tcW w:w="2708" w:type="dxa"/>
+              <w:t xml:space="preserve">Helfer:in bei </w:t>
+            </w:r>
+          </w:p>
+        </w:tc>
+        <w:tc>
+          <w:tcPr>
+            <w:tcW w:w="3461" w:type="dxa"/>
             <w:tcBorders>
               <w:top w:val="single" w:sz="8" w:space="0" w:color="000000"/>
               <w:left w:val="single" w:sz="8" w:space="0" w:color="000000"/>
@@ -3223,32 +3492,6 @@
           <w:p>
             <w:pPr>
               <w:pStyle w:val="Tabhead"/>
-              <w:widowControl w:val="false"/>
-              <w:spacing w:lineRule="exact" w:line="240" w:before="0" w:after="0"/>
-              <w:jc w:val="center"/>
-              <w:rPr/>
-            </w:pPr>
-            <w:r>
-              <w:rPr/>
-              <w:t xml:space="preserve">geleitete Wahlen </w:t>
-            </w:r>
-          </w:p>
-        </w:tc>
-        <w:tc>
-          <w:tcPr>
-            <w:tcW w:w="3462" w:type="dxa"/>
-            <w:tcBorders>
-              <w:top w:val="single" w:sz="8" w:space="0" w:color="000000"/>
-              <w:left w:val="single" w:sz="8" w:space="0" w:color="000000"/>
-              <w:bottom w:val="single" w:sz="8" w:space="0" w:color="000000"/>
-              <w:right w:val="single" w:sz="8" w:space="0" w:color="000000"/>
-            </w:tcBorders>
-            <w:shd w:color="FFFFFF" w:val="solid"/>
-          </w:tcPr>
-          <w:p>
-            <w:pPr>
-              <w:pStyle w:val="Tabhead"/>
-              <w:widowControl w:val="false"/>
               <w:spacing w:lineRule="exact" w:line="240" w:before="0" w:after="0"/>
               <w:jc w:val="center"/>
               <w:rPr/>
@@ -3266,7 +3509,7 @@
         </w:trPr>
         <w:tc>
           <w:tcPr>
-            <w:tcW w:w="4602" w:type="dxa"/>
+            <w:tcW w:w="4603" w:type="dxa"/>
             <w:tcBorders>
               <w:top w:val="single" w:sz="4" w:space="0" w:color="000000"/>
               <w:left w:val="single" w:sz="8" w:space="0" w:color="000000"/>
@@ -3283,17 +3526,16 @@
           <w:p>
             <w:pPr>
               <w:pStyle w:val="TabCellPG"/>
-              <w:widowControl w:val="false"/>
-              <w:rPr/>
-            </w:pPr>
-            <w:r>
-              <w:rPr/>
-            </w:r>
-          </w:p>
-        </w:tc>
-        <w:tc>
-          <w:tcPr>
-            <w:tcW w:w="2708" w:type="dxa"/>
+              <w:rPr/>
+            </w:pPr>
+            <w:r>
+              <w:rPr/>
+            </w:r>
+          </w:p>
+        </w:tc>
+        <w:tc>
+          <w:tcPr>
+            <w:tcW w:w="1354" w:type="dxa"/>
             <w:tcBorders>
               <w:top w:val="single" w:sz="4" w:space="0" w:color="000000"/>
               <w:left w:val="single" w:sz="4" w:space="0" w:color="000000"/>
@@ -3310,17 +3552,42 @@
           <w:p>
             <w:pPr>
               <w:pStyle w:val="TabCellPG"/>
-              <w:widowControl w:val="false"/>
-              <w:rPr/>
-            </w:pPr>
-            <w:r>
-              <w:rPr/>
-            </w:r>
-          </w:p>
-        </w:tc>
-        <w:tc>
-          <w:tcPr>
-            <w:tcW w:w="3462" w:type="dxa"/>
+              <w:rPr/>
+            </w:pPr>
+            <w:r>
+              <w:rPr/>
+            </w:r>
+          </w:p>
+        </w:tc>
+        <w:tc>
+          <w:tcPr>
+            <w:tcW w:w="1353" w:type="dxa"/>
+            <w:tcBorders>
+              <w:top w:val="single" w:sz="4" w:space="0" w:color="000000"/>
+              <w:left w:val="single" w:sz="4" w:space="0" w:color="000000"/>
+              <w:bottom w:val="single" w:sz="4" w:space="0" w:color="000000"/>
+              <w:right w:val="single" w:sz="4" w:space="0" w:color="000000"/>
+            </w:tcBorders>
+            <w:tcMar>
+              <w:top w:w="0" w:type="dxa"/>
+              <w:left w:w="108" w:type="dxa"/>
+              <w:bottom w:w="0" w:type="dxa"/>
+              <w:right w:w="108" w:type="dxa"/>
+            </w:tcMar>
+          </w:tcPr>
+          <w:p>
+            <w:pPr>
+              <w:pStyle w:val="TabCellPG"/>
+              <w:rPr/>
+            </w:pPr>
+            <w:r>
+              <w:rPr/>
+            </w:r>
+          </w:p>
+        </w:tc>
+        <w:tc>
+          <w:tcPr>
+            <w:tcW w:w="3461" w:type="dxa"/>
             <w:tcBorders>
               <w:top w:val="single" w:sz="4" w:space="0" w:color="000000"/>
               <w:left w:val="single" w:sz="4" w:space="0" w:color="000000"/>
@@ -3337,7 +3604,6 @@
           <w:p>
             <w:pPr>
               <w:pStyle w:val="TabCellPG"/>
-              <w:widowControl w:val="false"/>
               <w:rPr/>
             </w:pPr>
             <w:r>
@@ -3352,7 +3618,116 @@
         </w:trPr>
         <w:tc>
           <w:tcPr>
-            <w:tcW w:w="4602" w:type="dxa"/>
+            <w:tcW w:w="4603" w:type="dxa"/>
+            <w:tcBorders>
+              <w:top w:val="single" w:sz="4" w:space="0" w:color="000000"/>
+              <w:left w:val="single" w:sz="8" w:space="0" w:color="000000"/>
+              <w:bottom w:val="single" w:sz="4" w:space="0" w:color="000000"/>
+              <w:right w:val="single" w:sz="4" w:space="0" w:color="000000"/>
+            </w:tcBorders>
+            <w:tcMar>
+              <w:top w:w="0" w:type="dxa"/>
+              <w:left w:w="108" w:type="dxa"/>
+              <w:bottom w:w="0" w:type="dxa"/>
+              <w:right w:w="108" w:type="dxa"/>
+            </w:tcMar>
+          </w:tcPr>
+          <w:p>
+            <w:pPr>
+              <w:pStyle w:val="TabCellPG"/>
+              <w:rPr/>
+            </w:pPr>
+            <w:r>
+              <w:rPr/>
+            </w:r>
+          </w:p>
+        </w:tc>
+        <w:tc>
+          <w:tcPr>
+            <w:tcW w:w="1354" w:type="dxa"/>
+            <w:tcBorders>
+              <w:top w:val="single" w:sz="4" w:space="0" w:color="000000"/>
+              <w:left w:val="single" w:sz="4" w:space="0" w:color="000000"/>
+              <w:bottom w:val="single" w:sz="4" w:space="0" w:color="000000"/>
+              <w:right w:val="single" w:sz="4" w:space="0" w:color="000000"/>
+            </w:tcBorders>
+            <w:tcMar>
+              <w:top w:w="0" w:type="dxa"/>
+              <w:left w:w="108" w:type="dxa"/>
+              <w:bottom w:w="0" w:type="dxa"/>
+              <w:right w:w="108" w:type="dxa"/>
+            </w:tcMar>
+          </w:tcPr>
+          <w:p>
+            <w:pPr>
+              <w:pStyle w:val="TabCellPG"/>
+              <w:rPr/>
+            </w:pPr>
+            <w:r>
+              <w:rPr/>
+            </w:r>
+          </w:p>
+        </w:tc>
+        <w:tc>
+          <w:tcPr>
+            <w:tcW w:w="1353" w:type="dxa"/>
+            <w:tcBorders>
+              <w:top w:val="single" w:sz="4" w:space="0" w:color="000000"/>
+              <w:left w:val="single" w:sz="4" w:space="0" w:color="000000"/>
+              <w:bottom w:val="single" w:sz="4" w:space="0" w:color="000000"/>
+              <w:right w:val="single" w:sz="4" w:space="0" w:color="000000"/>
+            </w:tcBorders>
+            <w:tcMar>
+              <w:top w:w="0" w:type="dxa"/>
+              <w:left w:w="108" w:type="dxa"/>
+              <w:bottom w:w="0" w:type="dxa"/>
+              <w:right w:w="108" w:type="dxa"/>
+            </w:tcMar>
+          </w:tcPr>
+          <w:p>
+            <w:pPr>
+              <w:pStyle w:val="TabCellPG"/>
+              <w:rPr/>
+            </w:pPr>
+            <w:r>
+              <w:rPr/>
+            </w:r>
+          </w:p>
+        </w:tc>
+        <w:tc>
+          <w:tcPr>
+            <w:tcW w:w="3461" w:type="dxa"/>
+            <w:tcBorders>
+              <w:top w:val="single" w:sz="4" w:space="0" w:color="000000"/>
+              <w:left w:val="single" w:sz="4" w:space="0" w:color="000000"/>
+              <w:bottom w:val="single" w:sz="4" w:space="0" w:color="000000"/>
+              <w:right w:val="single" w:sz="8" w:space="0" w:color="000000"/>
+            </w:tcBorders>
+            <w:tcMar>
+              <w:top w:w="0" w:type="dxa"/>
+              <w:left w:w="108" w:type="dxa"/>
+              <w:bottom w:w="0" w:type="dxa"/>
+              <w:right w:w="108" w:type="dxa"/>
+            </w:tcMar>
+          </w:tcPr>
+          <w:p>
+            <w:pPr>
+              <w:pStyle w:val="TabCellPG"/>
+              <w:rPr/>
+            </w:pPr>
+            <w:r>
+              <w:rPr/>
+            </w:r>
+          </w:p>
+        </w:tc>
+      </w:tr>
+      <w:tr>
+        <w:trPr>
+          <w:trHeight w:val="755" w:hRule="exact"/>
+        </w:trPr>
+        <w:tc>
+          <w:tcPr>
+            <w:tcW w:w="4603" w:type="dxa"/>
             <w:tcBorders>
               <w:top w:val="single" w:sz="4" w:space="0" w:color="000000"/>
               <w:left w:val="single" w:sz="8" w:space="0" w:color="000000"/>
@@ -3369,17 +3744,16 @@
           <w:p>
             <w:pPr>
               <w:pStyle w:val="TabCellPG"/>
-              <w:widowControl w:val="false"/>
-              <w:rPr/>
-            </w:pPr>
-            <w:r>
-              <w:rPr/>
-            </w:r>
-          </w:p>
-        </w:tc>
-        <w:tc>
-          <w:tcPr>
-            <w:tcW w:w="2708" w:type="dxa"/>
+              <w:rPr/>
+            </w:pPr>
+            <w:r>
+              <w:rPr/>
+            </w:r>
+          </w:p>
+        </w:tc>
+        <w:tc>
+          <w:tcPr>
+            <w:tcW w:w="1354" w:type="dxa"/>
             <w:tcBorders>
               <w:top w:val="single" w:sz="4" w:space="0" w:color="000000"/>
               <w:left w:val="single" w:sz="4" w:space="0" w:color="000000"/>
@@ -3396,17 +3770,42 @@
           <w:p>
             <w:pPr>
               <w:pStyle w:val="TabCellPG"/>
-              <w:widowControl w:val="false"/>
-              <w:rPr/>
-            </w:pPr>
-            <w:r>
-              <w:rPr/>
-            </w:r>
-          </w:p>
-        </w:tc>
-        <w:tc>
-          <w:tcPr>
-            <w:tcW w:w="3462" w:type="dxa"/>
+              <w:rPr/>
+            </w:pPr>
+            <w:r>
+              <w:rPr/>
+            </w:r>
+          </w:p>
+        </w:tc>
+        <w:tc>
+          <w:tcPr>
+            <w:tcW w:w="1353" w:type="dxa"/>
+            <w:tcBorders>
+              <w:top w:val="single" w:sz="4" w:space="0" w:color="000000"/>
+              <w:left w:val="single" w:sz="4" w:space="0" w:color="000000"/>
+              <w:bottom w:val="single" w:sz="8" w:space="0" w:color="000000"/>
+              <w:right w:val="single" w:sz="4" w:space="0" w:color="000000"/>
+            </w:tcBorders>
+            <w:tcMar>
+              <w:top w:w="0" w:type="dxa"/>
+              <w:left w:w="108" w:type="dxa"/>
+              <w:bottom w:w="0" w:type="dxa"/>
+              <w:right w:w="108" w:type="dxa"/>
+            </w:tcMar>
+          </w:tcPr>
+          <w:p>
+            <w:pPr>
+              <w:pStyle w:val="TabCellPG"/>
+              <w:rPr/>
+            </w:pPr>
+            <w:r>
+              <w:rPr/>
+            </w:r>
+          </w:p>
+        </w:tc>
+        <w:tc>
+          <w:tcPr>
+            <w:tcW w:w="3461" w:type="dxa"/>
             <w:tcBorders>
               <w:top w:val="single" w:sz="4" w:space="0" w:color="000000"/>
               <w:left w:val="single" w:sz="4" w:space="0" w:color="000000"/>
@@ -3423,7 +3822,6 @@
           <w:p>
             <w:pPr>
               <w:pStyle w:val="TabCellPG"/>
-              <w:widowControl w:val="false"/>
               <w:rPr/>
             </w:pPr>
             <w:r>
@@ -3436,7 +3834,9 @@
     <w:p>
       <w:pPr>
         <w:sectPr>
-          <w:footerReference w:type="default" r:id="rId10"/>
+          <w:footerReference w:type="even" r:id="rId14"/>
+          <w:footerReference w:type="default" r:id="rId15"/>
+          <w:footerReference w:type="first" r:id="rId16"/>
           <w:type w:val="nextPage"/>
           <w:pgSz w:w="11906" w:h="16838"/>
           <w:pgMar w:left="567" w:right="567" w:gutter="0" w:header="0" w:top="567" w:footer="708" w:bottom="765"/>
@@ -3487,10 +3887,10 @@
         <w:rPr/>
         <w:t xml:space="preserve"> Dies ist aber auf enge Vertraute des Kindes beschränkt (siehe </w:t>
       </w:r>
-      <w:hyperlink r:id="rId11">
+      <w:hyperlink r:id="rId17">
         <w:r>
           <w:rPr>
-            <w:rStyle w:val="InternetLink"/>
+            <w:rStyle w:val="Hyperlink"/>
           </w:rPr>
           <w:t>AGH Drucksache 17/12242</w:t>
         </w:r>
@@ -3516,8 +3916,42 @@
         <w:rPr/>
       </w:pPr>
       <w:r>
-        <w:rPr/>
-        <w:t xml:space="preserve">Für die Durchführung wird eine Wahlleitung gewählt. Eine Person aus der Wahlleitung ist für den Wahlgang, den sie leitet, nicht in Funktionen wählbar. Die Wahlleitung kann jedoch während der Wahlvorgänge wechseln. Die Wahlleitung darf die Wahl nicht beeinflussen. Das Schulgesetz macht keine Angaben zur Besetzung der Wahlleitung. Nach § 20 der Wahlordnung zum aufgehobenen SchulVerfG soll es Erziehungsberechtigte*r oder Klassenlehrer*in sein (oder andere von der/dem Schulleiter*in bestimmte Lehrer*in). </w:t>
+        <w:rPr>
+          <w:i/>
+          <w:iCs/>
+        </w:rPr>
+        <w:t>§ 4 (1) SchulGWahlO: Die Leitung einer Wahl obliegt der Wahlleiterin oder dem Wahlleiter. Die Wahlleitung übernimmt ein nicht kandidierendes Mitglied oder eine nicht dem Gremium, der Versammlung oder der jeweiligen Gesamtheit der Wahlberechtigten angehörende Person.</w:t>
+      </w:r>
+      <w:r>
+        <w:rPr/>
+        <w:t xml:space="preserve"> </w:t>
+      </w:r>
+    </w:p>
+    <w:p>
+      <w:pPr>
+        <w:pStyle w:val="Haupttext"/>
+        <w:rPr/>
+      </w:pPr>
+      <w:r>
+        <w:rPr>
+          <w:i/>
+          <w:iCs/>
+        </w:rPr>
+        <w:t>§ 4 (2) SchulGWahlO: Die Wahlberechtigten wählen die Wahlleiterin oder den Wahlleiter in offener Abstimmung. Die Abstimmung führt durch, wer den Wahltermin bekanntgegeben hat oder eine von ihm oder ihr beauftragte Person, die die Sitzung oder Versammlung, in der die Wahl durchgeführt wird, leitet. Sofern sich bei Wahlen in den Schulen aus der Abstimmung eine Wahlleiterin oder ein Wahlleiter nicht ergibt, leitet die Schulleiterin oder der Schulleiter oder eine von ihr oder ihm beauftragte Lehrkraft die Wahl. [...]</w:t>
+      </w:r>
+      <w:r>
+        <w:rPr/>
+        <w:t xml:space="preserve"> </w:t>
+      </w:r>
+    </w:p>
+    <w:p>
+      <w:pPr>
+        <w:pStyle w:val="Haupttext"/>
+        <w:rPr/>
+      </w:pPr>
+      <w:r>
+        <w:rPr/>
+        <w:t xml:space="preserve">Für die Elternversammlung heißt das: die bisherigen Elternvertreter:innen (die den Termin nach § 3 SchulGWahlO bestimmen und nach § 89 (3,4) SchulG einladen) leiten idR die Abstimmung zur Wahlleitung. Bei einer neu gebildeten Klasse (oder Jahrgangsstufe, z.B. in Klassenstufe 11) tut dies die/der Klassenlehrer:in. Sinnvollerweise beauftragt die Schulleitung auch die/den Klassenlehrer:in dazu im Falle einer Nichteinigung die Wahl zu leiten. Theoretisch darf die Wahlleitung auch wechseln (d.h. für jede Wahl einzeln bestimmt werden). Allerdings erlaubt § 4 (4) SchulGWahlO die Hinzuziehung von Helfenden je Wahlgang, die fast alle Aufgaben der Wahlleitung übernehmen können. Insofern kann die formelle Wahlleitung auch von einer unerfahrenen Person übernommen werden, die in jedem Wahlgang Helfende aus den jeweils nicht kandidierenden Eltern bestimmt. </w:t>
       </w:r>
     </w:p>
     <w:p>
@@ -3548,7 +3982,18 @@
       </w:r>
       <w:r>
         <w:rPr/>
-        <w:t xml:space="preserve"> Bei einer einstimmigen offenen Wahl im Block erhalten allen Kandidierenden beispielsweise die Gesamtzahl der Stimmen. Bevor Stellvertreter:innen gewählt werden, wird deren Anzahl abgestimmt. Stellvertreter:innen können nur gewählt werden, wenn alle stimmberechtigten Mitglieder gewählt wurden. Bei Stimmengleichheit findet (sofern nötig) eine Stichwahl statt, besteht diese fort, wird gelost. </w:t>
+        <w:t xml:space="preserve"> Bei einer einstimmigen offenen Wahl im Block erhalten allen Kandidierenden beispielsweise die Gesamtzahl der Stimmen. </w:t>
+      </w:r>
+      <w:r>
+        <w:rPr>
+          <w:b/>
+          <w:bCs/>
+        </w:rPr>
+        <w:t xml:space="preserve">Nach SchulGWahlO § 5 genügt es, falls nicht mehr Personen kandidieren als Posten zu besetzten sind, nicht, nur die Namen (nicht) auf die Stimmzettel zu schreiben. Jeder Name muss dann mit Ja/Nein/Enthaltung versehen sein. Entsprechend sollten auch alle drei Anzahlen je Person getrennt im Protokoll erfasst werden. </w:t>
+      </w:r>
+      <w:r>
+        <w:rPr/>
+        <w:t xml:space="preserve"> Bevor Stellvertreter:innen gewählt werden, wird deren Anzahl abgestimmt. Bei Stimmengleichheit findet (sofern nötig) eine Stichwahl statt, besteht diese fort, wird gelost. </w:t>
       </w:r>
     </w:p>
     <w:p>
@@ -3558,7 +4003,38 @@
       </w:pPr>
       <w:r>
         <w:rPr/>
-        <w:t>4. Rolle der stellvertretenden Klassenelternsprecher:innen</w:t>
+        <w:t>4. Stellvertretende allgemein</w:t>
+      </w:r>
+    </w:p>
+    <w:p>
+      <w:pPr>
+        <w:pStyle w:val="Haupttext"/>
+        <w:rPr/>
+      </w:pPr>
+      <w:r>
+        <w:rPr/>
+        <w:t xml:space="preserve">§ 2 (5) SchulGWahlO verlangt eine explizite Reihenfolge der Stellvertretenden, </w:t>
+      </w:r>
+      <w:r>
+        <w:rPr>
+          <w:i/>
+          <w:iCs/>
+        </w:rPr>
+        <w:t>soweit [...] die Versammlung nichts anderes bestimmt.</w:t>
+      </w:r>
+      <w:r>
+        <w:rPr/>
+        <w:t xml:space="preserve"> Die Standardreihenfolge ist nach Stimmenzahl mit Losentscheid bei Gleichstand. Statt Los können sich die Stellvertretenden aber auch untereinander einigen. </w:t>
+      </w:r>
+    </w:p>
+    <w:p>
+      <w:pPr>
+        <w:pStyle w:val="Heading2"/>
+        <w:rPr/>
+      </w:pPr>
+      <w:r>
+        <w:rPr/>
+        <w:t>5. Rolle der stellvertretenden Klassenelternsprecher:innen</w:t>
       </w:r>
     </w:p>
     <w:p>
@@ -3574,7 +4050,9 @@
       </w:r>
     </w:p>
     <w:sectPr>
-      <w:footerReference w:type="default" r:id="rId12"/>
+      <w:footerReference w:type="even" r:id="rId18"/>
+      <w:footerReference w:type="default" r:id="rId19"/>
+      <w:footerReference w:type="first" r:id="rId20"/>
       <w:type w:val="nextPage"/>
       <w:pgSz w:w="11906" w:h="16838"/>
       <w:pgMar w:left="567" w:right="567" w:gutter="0" w:header="0" w:top="567" w:footer="708" w:bottom="765"/>
@@ -3591,6 +4069,36 @@
 <w:ftr xmlns:o="urn:schemas-microsoft-com:office:office" xmlns:r="http://schemas.openxmlformats.org/officeDocument/2006/relationships" xmlns:v="urn:schemas-microsoft-com:vml" xmlns:w="http://schemas.openxmlformats.org/wordprocessingml/2006/main" xmlns:w10="urn:schemas-microsoft-com:office:word" xmlns:wp="http://schemas.openxmlformats.org/drawingml/2006/wordprocessingDrawing" xmlns:wps="http://schemas.microsoft.com/office/word/2010/wordprocessingShape" xmlns:wpg="http://schemas.microsoft.com/office/word/2010/wordprocessingGroup" xmlns:mc="http://schemas.openxmlformats.org/markup-compatibility/2006" xmlns:wp14="http://schemas.microsoft.com/office/word/2010/wordprocessingDrawing" xmlns:w14="http://schemas.microsoft.com/office/word/2010/wordml" xmlns:w15="http://schemas.microsoft.com/office/word/2012/wordml" mc:Ignorable="w14 wp14 w15">
   <w:p>
     <w:pPr>
+      <w:pStyle w:val="Footer"/>
+      <w:spacing w:before="168" w:after="168"/>
+      <w:rPr/>
+    </w:pPr>
+    <w:r>
+      <w:rPr/>
+    </w:r>
+  </w:p>
+</w:ftr>
+</file>
+
+<file path=word/footer10.xml><?xml version="1.0" encoding="utf-8"?>
+<w:ftr xmlns:o="urn:schemas-microsoft-com:office:office" xmlns:r="http://schemas.openxmlformats.org/officeDocument/2006/relationships" xmlns:v="urn:schemas-microsoft-com:vml" xmlns:w="http://schemas.openxmlformats.org/wordprocessingml/2006/main" xmlns:w10="urn:schemas-microsoft-com:office:word" xmlns:wp="http://schemas.openxmlformats.org/drawingml/2006/wordprocessingDrawing" xmlns:wps="http://schemas.microsoft.com/office/word/2010/wordprocessingShape" xmlns:wpg="http://schemas.microsoft.com/office/word/2010/wordprocessingGroup" xmlns:mc="http://schemas.openxmlformats.org/markup-compatibility/2006" xmlns:wp14="http://schemas.microsoft.com/office/word/2010/wordprocessingDrawing" xmlns:w14="http://schemas.microsoft.com/office/word/2010/wordml" xmlns:w15="http://schemas.microsoft.com/office/word/2012/wordml" mc:Ignorable="w14 wp14 w15">
+  <w:p>
+    <w:pPr>
+      <w:pStyle w:val="Footer"/>
+      <w:spacing w:before="168" w:after="168"/>
+      <w:rPr/>
+    </w:pPr>
+    <w:r>
+      <w:rPr/>
+    </w:r>
+  </w:p>
+</w:ftr>
+</file>
+
+<file path=word/footer11.xml><?xml version="1.0" encoding="utf-8"?>
+<w:ftr xmlns:o="urn:schemas-microsoft-com:office:office" xmlns:r="http://schemas.openxmlformats.org/officeDocument/2006/relationships" xmlns:v="urn:schemas-microsoft-com:vml" xmlns:w="http://schemas.openxmlformats.org/wordprocessingml/2006/main" xmlns:w10="urn:schemas-microsoft-com:office:word" xmlns:wp="http://schemas.openxmlformats.org/drawingml/2006/wordprocessingDrawing" xmlns:wps="http://schemas.microsoft.com/office/word/2010/wordprocessingShape" xmlns:wpg="http://schemas.microsoft.com/office/word/2010/wordprocessingGroup" xmlns:mc="http://schemas.openxmlformats.org/markup-compatibility/2006" xmlns:wp14="http://schemas.microsoft.com/office/word/2010/wordprocessingDrawing" xmlns:w14="http://schemas.microsoft.com/office/word/2010/wordml" xmlns:w15="http://schemas.microsoft.com/office/word/2012/wordml" mc:Ignorable="w14 wp14 w15">
+  <w:p>
+    <w:pPr>
       <w:pStyle w:val="Normal"/>
       <w:tabs>
         <w:tab w:val="clear" w:pos="720"/>
@@ -3602,11 +4110,18 @@
     </w:pPr>
     <w:r>
       <w:rPr/>
-      <w:t>Wahlprotokoll Klassen-EV 2024/2025</w:t>
+      <w:t>Wahlprotokoll Klassen-EV 2025/2026</w:t>
       <w:tab/>
       <w:tab/>
+      <w:br/>
     </w:r>
   </w:p>
+</w:ftr>
+</file>
+
+<file path=word/footer12.xml><?xml version="1.0" encoding="utf-8"?>
+<w:ftr xmlns:o="urn:schemas-microsoft-com:office:office" xmlns:r="http://schemas.openxmlformats.org/officeDocument/2006/relationships" xmlns:v="urn:schemas-microsoft-com:vml" xmlns:w="http://schemas.openxmlformats.org/wordprocessingml/2006/main" xmlns:w10="urn:schemas-microsoft-com:office:word" xmlns:wp="http://schemas.openxmlformats.org/drawingml/2006/wordprocessingDrawing" xmlns:wps="http://schemas.microsoft.com/office/word/2010/wordprocessingShape" xmlns:wpg="http://schemas.microsoft.com/office/word/2010/wordprocessingGroup" xmlns:mc="http://schemas.openxmlformats.org/markup-compatibility/2006" xmlns:wp14="http://schemas.microsoft.com/office/word/2010/wordprocessingDrawing" xmlns:w14="http://schemas.microsoft.com/office/word/2010/wordml" xmlns:w15="http://schemas.microsoft.com/office/word/2012/wordml" mc:Ignorable="w14 wp14 w15">
+  <w:p/>
 </w:ftr>
 </file>
 
@@ -3625,14 +4140,10 @@
     </w:pPr>
     <w:r>
       <w:rPr/>
-      <w:t>Wahlprotokoll Klassen-EV 2024/2025</w:t>
+      <w:t>Wahlprotokoll Klassen-EV 2025/2026</w:t>
       <w:tab/>
       <w:tab/>
-      <w:t>Seite 1/</w:t>
-    </w:r>
-    <w:r>
-      <w:rPr/>
-      <w:t>2</w:t>
+      <w:br/>
     </w:r>
   </w:p>
 </w:ftr>
@@ -3653,20 +4164,31 @@
     </w:pPr>
     <w:r>
       <w:rPr/>
-      <w:t>Wahlprotokoll Klassen-EV 2024/2025</w:t>
+      <w:t>Wahlprotokoll Klassen-EV 2025/2026</w:t>
       <w:tab/>
       <w:tab/>
-      <w:t>Seite 2/</w:t>
-    </w:r>
-    <w:r>
-      <w:rPr/>
-      <w:t>2</w:t>
+      <w:br/>
     </w:r>
   </w:p>
 </w:ftr>
 </file>
 
 <file path=word/footer4.xml><?xml version="1.0" encoding="utf-8"?>
+<w:ftr xmlns:o="urn:schemas-microsoft-com:office:office" xmlns:r="http://schemas.openxmlformats.org/officeDocument/2006/relationships" xmlns:v="urn:schemas-microsoft-com:vml" xmlns:w="http://schemas.openxmlformats.org/wordprocessingml/2006/main" xmlns:w10="urn:schemas-microsoft-com:office:word" xmlns:wp="http://schemas.openxmlformats.org/drawingml/2006/wordprocessingDrawing" xmlns:wps="http://schemas.microsoft.com/office/word/2010/wordprocessingShape" xmlns:wpg="http://schemas.microsoft.com/office/word/2010/wordprocessingGroup" xmlns:mc="http://schemas.openxmlformats.org/markup-compatibility/2006" xmlns:wp14="http://schemas.microsoft.com/office/word/2010/wordprocessingDrawing" xmlns:w14="http://schemas.microsoft.com/office/word/2010/wordml" xmlns:w15="http://schemas.microsoft.com/office/word/2012/wordml" mc:Ignorable="w14 wp14 w15">
+  <w:p>
+    <w:pPr>
+      <w:pStyle w:val="Footer"/>
+      <w:spacing w:before="168" w:after="168"/>
+      <w:rPr/>
+    </w:pPr>
+    <w:r>
+      <w:rPr/>
+    </w:r>
+  </w:p>
+</w:ftr>
+</file>
+
+<file path=word/footer5.xml><?xml version="1.0" encoding="utf-8"?>
 <w:ftr xmlns:o="urn:schemas-microsoft-com:office:office" xmlns:r="http://schemas.openxmlformats.org/officeDocument/2006/relationships" xmlns:v="urn:schemas-microsoft-com:vml" xmlns:w="http://schemas.openxmlformats.org/wordprocessingml/2006/main" xmlns:w10="urn:schemas-microsoft-com:office:word" xmlns:wp="http://schemas.openxmlformats.org/drawingml/2006/wordprocessingDrawing" xmlns:wps="http://schemas.microsoft.com/office/word/2010/wordprocessingShape" xmlns:wpg="http://schemas.microsoft.com/office/word/2010/wordprocessingGroup" xmlns:mc="http://schemas.openxmlformats.org/markup-compatibility/2006" xmlns:wp14="http://schemas.microsoft.com/office/word/2010/wordprocessingDrawing" xmlns:w14="http://schemas.microsoft.com/office/word/2010/wordml" xmlns:w15="http://schemas.microsoft.com/office/word/2012/wordml" mc:Ignorable="w14 wp14 w15">
   <w:p>
     <w:pPr>
@@ -3681,12 +4203,79 @@
     </w:pPr>
     <w:r>
       <w:rPr/>
-      <w:t>Wahlprotokoll Klassen-EV 2024/2025</w:t>
+      <w:t>Wahlprotokoll Klassen-EV 2025/2026</w:t>
       <w:tab/>
       <w:tab/>
+      <w:t>Seite 1/</w:t>
+    </w:r>
+    <w:r>
+      <w:rPr/>
+      <w:t>2</w:t>
+    </w:r>
+    <w:r>
+      <w:rPr/>
       <w:br/>
     </w:r>
   </w:p>
+</w:ftr>
+</file>
+
+<file path=word/footer6.xml><?xml version="1.0" encoding="utf-8"?>
+<w:ftr xmlns:o="urn:schemas-microsoft-com:office:office" xmlns:r="http://schemas.openxmlformats.org/officeDocument/2006/relationships" xmlns:v="urn:schemas-microsoft-com:vml" xmlns:w="http://schemas.openxmlformats.org/wordprocessingml/2006/main" xmlns:w10="urn:schemas-microsoft-com:office:word" xmlns:wp="http://schemas.openxmlformats.org/drawingml/2006/wordprocessingDrawing" xmlns:wps="http://schemas.microsoft.com/office/word/2010/wordprocessingShape" xmlns:wpg="http://schemas.microsoft.com/office/word/2010/wordprocessingGroup" xmlns:mc="http://schemas.openxmlformats.org/markup-compatibility/2006" xmlns:wp14="http://schemas.microsoft.com/office/word/2010/wordprocessingDrawing" xmlns:w14="http://schemas.microsoft.com/office/word/2010/wordml" xmlns:w15="http://schemas.microsoft.com/office/word/2012/wordml" mc:Ignorable="w14 wp14 w15">
+  <w:p/>
+</w:ftr>
+</file>
+
+<file path=word/footer7.xml><?xml version="1.0" encoding="utf-8"?>
+<w:ftr xmlns:o="urn:schemas-microsoft-com:office:office" xmlns:r="http://schemas.openxmlformats.org/officeDocument/2006/relationships" xmlns:v="urn:schemas-microsoft-com:vml" xmlns:w="http://schemas.openxmlformats.org/wordprocessingml/2006/main" xmlns:w10="urn:schemas-microsoft-com:office:word" xmlns:wp="http://schemas.openxmlformats.org/drawingml/2006/wordprocessingDrawing" xmlns:wps="http://schemas.microsoft.com/office/word/2010/wordprocessingShape" xmlns:wpg="http://schemas.microsoft.com/office/word/2010/wordprocessingGroup" xmlns:mc="http://schemas.openxmlformats.org/markup-compatibility/2006" xmlns:wp14="http://schemas.microsoft.com/office/word/2010/wordprocessingDrawing" xmlns:w14="http://schemas.microsoft.com/office/word/2010/wordml" xmlns:w15="http://schemas.microsoft.com/office/word/2012/wordml" mc:Ignorable="w14 wp14 w15">
+  <w:p>
+    <w:pPr>
+      <w:pStyle w:val="Footer"/>
+      <w:spacing w:before="168" w:after="168"/>
+      <w:rPr/>
+    </w:pPr>
+    <w:r>
+      <w:rPr/>
+    </w:r>
+  </w:p>
+</w:ftr>
+</file>
+
+<file path=word/footer8.xml><?xml version="1.0" encoding="utf-8"?>
+<w:ftr xmlns:o="urn:schemas-microsoft-com:office:office" xmlns:r="http://schemas.openxmlformats.org/officeDocument/2006/relationships" xmlns:v="urn:schemas-microsoft-com:vml" xmlns:w="http://schemas.openxmlformats.org/wordprocessingml/2006/main" xmlns:w10="urn:schemas-microsoft-com:office:word" xmlns:wp="http://schemas.openxmlformats.org/drawingml/2006/wordprocessingDrawing" xmlns:wps="http://schemas.microsoft.com/office/word/2010/wordprocessingShape" xmlns:wpg="http://schemas.microsoft.com/office/word/2010/wordprocessingGroup" xmlns:mc="http://schemas.openxmlformats.org/markup-compatibility/2006" xmlns:wp14="http://schemas.microsoft.com/office/word/2010/wordprocessingDrawing" xmlns:w14="http://schemas.microsoft.com/office/word/2010/wordml" xmlns:w15="http://schemas.microsoft.com/office/word/2012/wordml" mc:Ignorable="w14 wp14 w15">
+  <w:p>
+    <w:pPr>
+      <w:pStyle w:val="Normal"/>
+      <w:tabs>
+        <w:tab w:val="clear" w:pos="720"/>
+        <w:tab w:val="center" w:pos="4513" w:leader="none"/>
+        <w:tab w:val="right" w:pos="9026" w:leader="none"/>
+      </w:tabs>
+      <w:spacing w:before="168" w:after="168"/>
+      <w:rPr/>
+    </w:pPr>
+    <w:r>
+      <w:rPr/>
+      <w:t>Wahlprotokoll Klassen-EV 2025/2026</w:t>
+      <w:tab/>
+      <w:tab/>
+      <w:t>Seite 2/</w:t>
+    </w:r>
+    <w:r>
+      <w:rPr/>
+      <w:t>2</w:t>
+    </w:r>
+    <w:r>
+      <w:rPr/>
+      <w:br/>
+    </w:r>
+  </w:p>
+</w:ftr>
+</file>
+
+<file path=word/footer9.xml><?xml version="1.0" encoding="utf-8"?>
+<w:ftr xmlns:o="urn:schemas-microsoft-com:office:office" xmlns:r="http://schemas.openxmlformats.org/officeDocument/2006/relationships" xmlns:v="urn:schemas-microsoft-com:vml" xmlns:w="http://schemas.openxmlformats.org/wordprocessingml/2006/main" xmlns:w10="urn:schemas-microsoft-com:office:word" xmlns:wp="http://schemas.openxmlformats.org/drawingml/2006/wordprocessingDrawing" xmlns:wps="http://schemas.microsoft.com/office/word/2010/wordprocessingShape" xmlns:wpg="http://schemas.microsoft.com/office/word/2010/wordprocessingGroup" xmlns:mc="http://schemas.openxmlformats.org/markup-compatibility/2006" xmlns:wp14="http://schemas.microsoft.com/office/word/2010/wordprocessingDrawing" xmlns:w14="http://schemas.microsoft.com/office/word/2010/wordml" xmlns:w15="http://schemas.microsoft.com/office/word/2012/wordml" mc:Ignorable="w14 wp14 w15">
+  <w:p/>
 </w:ftr>
 </file>
 
@@ -4081,7 +4670,7 @@
       <w:color w:val="1F4D78"/>
     </w:rPr>
   </w:style>
-  <w:style w:type="character" w:styleId="InternetLink">
+  <w:style w:type="character" w:styleId="Hyperlink">
     <w:name w:val="Hyperlink"/>
     <w:uiPriority w:val="99"/>
     <w:unhideWhenUsed/>
@@ -4100,15 +4689,15 @@
       <w:vertAlign w:val="superscript"/>
     </w:rPr>
   </w:style>
-  <w:style w:type="character" w:styleId="FootnoteAnchor">
-    <w:name w:val="Footnote Anchor"/>
+  <w:style w:type="character" w:styleId="FootnoteReference">
+    <w:name w:val="Footnote Reference"/>
     <w:rPr>
       <w:vertAlign w:val="superscript"/>
     </w:rPr>
   </w:style>
   <w:style w:type="character" w:styleId="FootnoteTextChar">
     <w:name w:val="Footnote Text Char"/>
-    <w:link w:val="Footnote"/>
+    <w:link w:val="FootnoteText"/>
     <w:uiPriority w:val="99"/>
     <w:semiHidden/>
     <w:unhideWhenUsed/>
@@ -4142,7 +4731,7 @@
   <w:style w:type="paragraph" w:styleId="Heading">
     <w:name w:val="Heading"/>
     <w:basedOn w:val="Normal"/>
-    <w:next w:val="TextBody"/>
+    <w:next w:val="BodyText"/>
     <w:qFormat/>
     <w:pPr>
       <w:keepNext w:val="true"/>
@@ -4154,7 +4743,7 @@
       <w:szCs w:val="28"/>
     </w:rPr>
   </w:style>
-  <w:style w:type="paragraph" w:styleId="TextBody">
+  <w:style w:type="paragraph" w:styleId="BodyText">
     <w:name w:val="Body Text"/>
     <w:basedOn w:val="Normal"/>
     <w:pPr>
@@ -4164,7 +4753,7 @@
   </w:style>
   <w:style w:type="paragraph" w:styleId="List">
     <w:name w:val="List"/>
-    <w:basedOn w:val="TextBody"/>
+    <w:basedOn w:val="BodyText"/>
     <w:pPr/>
     <w:rPr>
       <w:rFonts w:cs="Noto Sans Devanagari"/>
@@ -4208,8 +4797,8 @@
       <w:szCs w:val="56"/>
     </w:rPr>
   </w:style>
-  <w:style w:type="paragraph" w:styleId="Strong">
-    <w:name w:val="Strong"/>
+  <w:style w:type="paragraph" w:styleId="StrongEmphasis">
+    <w:name w:val="Strong Emphasis"/>
     <w:basedOn w:val="Normal"/>
     <w:next w:val="Normal"/>
     <w:qFormat/>
@@ -4229,7 +4818,7 @@
       <w:szCs w:val="22"/>
     </w:rPr>
   </w:style>
-  <w:style w:type="paragraph" w:styleId="Footnote">
+  <w:style w:type="paragraph" w:styleId="FootnoteText">
     <w:name w:val="Footnote Text"/>
     <w:basedOn w:val="Normal"/>
     <w:link w:val="FootnoteTextChar"/>
@@ -4244,7 +4833,7 @@
       <w:szCs w:val="20"/>
     </w:rPr>
   </w:style>
-  <w:style w:type="paragraph" w:styleId="SubHeading">
+  <w:style w:type="paragraph" w:styleId="Sub-Heading">
     <w:name w:val="Sub-Heading"/>
     <w:basedOn w:val="Normal"/>
     <w:next w:val="Normal"/>
@@ -4278,7 +4867,7 @@
     </w:pPr>
     <w:rPr/>
   </w:style>
-  <w:style w:type="paragraph" w:styleId="WahlergTH">
+  <w:style w:type="paragraph" w:styleId="wahlergTH">
     <w:name w:val="wahlergTH"/>
     <w:basedOn w:val="Tabhead"/>
     <w:next w:val="Normal"/>
@@ -4330,4 +4919,110 @@
     <w:rPr/>
   </w:style>
 </w:styles>
+</file>
+
+<file path=word/theme/theme1.xml><?xml version="1.0" encoding="utf-8"?>
+<a:theme xmlns:a="http://schemas.openxmlformats.org/drawingml/2006/main" xmlns:r="http://schemas.openxmlformats.org/officeDocument/2006/relationships" name="Office">
+  <a:themeElements>
+    <a:clrScheme name="LibreOffice">
+      <a:dk1>
+        <a:srgbClr val="000000"/>
+      </a:dk1>
+      <a:lt1>
+        <a:srgbClr val="ffffff"/>
+      </a:lt1>
+      <a:dk2>
+        <a:srgbClr val="000000"/>
+      </a:dk2>
+      <a:lt2>
+        <a:srgbClr val="ffffff"/>
+      </a:lt2>
+      <a:accent1>
+        <a:srgbClr val="18a303"/>
+      </a:accent1>
+      <a:accent2>
+        <a:srgbClr val="0369a3"/>
+      </a:accent2>
+      <a:accent3>
+        <a:srgbClr val="a33e03"/>
+      </a:accent3>
+      <a:accent4>
+        <a:srgbClr val="8e03a3"/>
+      </a:accent4>
+      <a:accent5>
+        <a:srgbClr val="c99c00"/>
+      </a:accent5>
+      <a:accent6>
+        <a:srgbClr val="c9211e"/>
+      </a:accent6>
+      <a:hlink>
+        <a:srgbClr val="0000ee"/>
+      </a:hlink>
+      <a:folHlink>
+        <a:srgbClr val="551a8b"/>
+      </a:folHlink>
+    </a:clrScheme>
+    <a:fontScheme name="Office">
+      <a:majorFont>
+        <a:latin typeface="Arial" pitchFamily="0" charset="1"/>
+        <a:ea typeface="DejaVu Sans" pitchFamily="0" charset="1"/>
+        <a:cs typeface="DejaVu Sans" pitchFamily="0" charset="1"/>
+      </a:majorFont>
+      <a:minorFont>
+        <a:latin typeface="Arial" pitchFamily="0" charset="1"/>
+        <a:ea typeface="DejaVu Sans" pitchFamily="0" charset="1"/>
+        <a:cs typeface="DejaVu Sans" pitchFamily="0" charset="1"/>
+      </a:minorFont>
+    </a:fontScheme>
+    <a:fmtScheme>
+      <a:fillStyleLst>
+        <a:solidFill>
+          <a:schemeClr val="phClr"/>
+        </a:solidFill>
+        <a:solidFill>
+          <a:schemeClr val="phClr"/>
+        </a:solidFill>
+        <a:solidFill>
+          <a:schemeClr val="phClr"/>
+        </a:solidFill>
+      </a:fillStyleLst>
+      <a:lnStyleLst>
+        <a:ln w="6350" cap="flat" cmpd="sng" algn="ctr">
+          <a:prstDash val="solid"/>
+          <a:miter/>
+        </a:ln>
+        <a:ln w="6350" cap="flat" cmpd="sng" algn="ctr">
+          <a:prstDash val="solid"/>
+          <a:miter/>
+        </a:ln>
+        <a:ln w="6350" cap="flat" cmpd="sng" algn="ctr">
+          <a:prstDash val="solid"/>
+          <a:miter/>
+        </a:ln>
+      </a:lnStyleLst>
+      <a:effectStyleLst>
+        <a:effectStyle>
+          <a:effectLst/>
+        </a:effectStyle>
+        <a:effectStyle>
+          <a:effectLst/>
+        </a:effectStyle>
+        <a:effectStyle>
+          <a:effectLst/>
+        </a:effectStyle>
+      </a:effectStyleLst>
+      <a:bgFillStyleLst>
+        <a:solidFill>
+          <a:schemeClr val="phClr"/>
+        </a:solidFill>
+        <a:solidFill>
+          <a:schemeClr val="phClr"/>
+        </a:solidFill>
+        <a:solidFill>
+          <a:schemeClr val="phClr"/>
+        </a:solidFill>
+      </a:bgFillStyleLst>
+    </a:fmtScheme>
+  </a:themeElements>
+</a:theme>
 </file>
</xml_diff>

<commit_message>
EV: Personalunion wieder ergänzt
</commit_message>
<xml_diff>
--- a/ev/ev-wahlprotokoll.docx
+++ b/ev/ev-wahlprotokoll.docx
@@ -36,23 +36,7 @@
       </w:pPr>
       <w:r>
         <w:rPr/>
-        <w:t>Dies ist ein docx-Export, für die ursprüngliche Web-Version siehe unten. Die Formularfelder (Schule, Anzahl abgegebener Stimmen etc.) sind als unterstrichener Leerraum umgesetzt, da sich echte Formularelemente (Fill-In) als weniger nutzbar herausgestellt haben. Das Dokument w</w:t>
-      </w:r>
-      <w:r>
-        <w:rPr/>
-        <w:t>u</w:t>
-      </w:r>
-      <w:r>
-        <w:rPr/>
-        <w:t>rd</w:t>
-      </w:r>
-      <w:r>
-        <w:rPr/>
-        <w:t>e</w:t>
-      </w:r>
-      <w:r>
-        <w:rPr/>
-        <w:t xml:space="preserve"> mit LibreOffice getestet, kleine Fehler in MS Office sind nicht auszuschließen. </w:t>
+        <w:t xml:space="preserve">Dies ist ein docx-Export, für die ursprüngliche Web-Version siehe unten. Die Formularfelder (Schule, Anzahl abgegebener Stimmen etc.) sind als unterstrichener Leerraum umgesetzt, da sich echte Formularelemente (Fill-In) als weniger nutzbar herausgestellt haben. Das Dokument wird mit LibreOffice getestet, kleine Fehler in MS Office sind nicht auszuschließen. </w:t>
       </w:r>
     </w:p>
     <w:p>
@@ -249,7 +233,7 @@
       </w:pPr>
       <w:r>
         <w:rPr/>
-        <w:t xml:space="preserve">2022-2025 Frank Fuhlbrück (2022: u.a. detailliertere Erläuterungen + Abfrage der Stellvertreter:innenzahl; 2023: Erläuterungen zur Rolle der Stellvertretenden; 2025: Anpassungen an SchulGWahlO) </w:t>
+        <w:t xml:space="preserve">2022-2025 Frank Fuhlbrück (2022: u.a. detailliertere Erläuterungen + Abfrage der Stellvertreter:innenzahl und Feld für die Personalunion; 2023: Erläuterungen zur Rolle der Stellvertretenden; 2025: Anpassungen an SchulGWahlO) </w:t>
       </w:r>
     </w:p>
     <w:p>
@@ -2021,6 +2005,32 @@
       <w:r>
         <w:rPr/>
         <w:t xml:space="preserve">Kandidierende für die Mitglieder der Klassenkonferenz </w:t>
+      </w:r>
+    </w:p>
+    <w:p>
+      <w:pPr>
+        <w:pStyle w:val="Haupttext"/>
+        <w:rPr/>
+      </w:pPr>
+      <w:r>
+        <w:rPr/>
+        <w:t xml:space="preserve">Es wurde mit einfacher Mehrheit beschlossen, die (stellvertretenden) Klassenelternsprecher:innen in Personalunion auch als (stellvertretende) Mitglieder der Klassenkonferenz zu bestimmen: </w:t>
+      </w:r>
+      <w:r>
+        <w:rPr>
+          <w:rStyle w:val="Eingabefeld"/>
+        </w:rPr>
+        <w:t>ja/nein</w:t>
+      </w:r>
+      <w:r>
+        <w:rPr>
+          <w:color w:val="FFFFFF"/>
+        </w:rPr>
+        <w:t>.</w:t>
+      </w:r>
+      <w:r>
+        <w:rPr/>
+        <w:t xml:space="preserve"> </w:t>
       </w:r>
     </w:p>
     <w:tbl>
@@ -3505,7 +3515,7 @@
       </w:tr>
       <w:tr>
         <w:trPr>
-          <w:trHeight w:val="755" w:hRule="exact"/>
+          <w:trHeight w:val="647" w:hRule="exact"/>
         </w:trPr>
         <w:tc>
           <w:tcPr>
@@ -3614,7 +3624,7 @@
       </w:tr>
       <w:tr>
         <w:trPr>
-          <w:trHeight w:val="755" w:hRule="exact"/>
+          <w:trHeight w:val="647" w:hRule="exact"/>
         </w:trPr>
         <w:tc>
           <w:tcPr>
@@ -3723,7 +3733,7 @@
       </w:tr>
       <w:tr>
         <w:trPr>
-          <w:trHeight w:val="755" w:hRule="exact"/>
+          <w:trHeight w:val="647" w:hRule="exact"/>
         </w:trPr>
         <w:tc>
           <w:tcPr>

</xml_diff>